<commit_message>
docs(se): add dev playbook, backend/frontend patterns
</commit_message>
<xml_diff>
--- a/doc/Secret_Santa_Code_Style_v4.docx
+++ b/doc/Secret_Santa_Code_Style_v4.docx
@@ -10,6 +10,9 @@
         </w:rPr>
       </w:pPr>
       <w:r>
+        <w:t>de</w:t>
+      </w:r>
+      <w:r>
         <w:rPr>
           <w:lang w:val="ru-RU"/>
         </w:rPr>
@@ -63,7 +66,23 @@
         <w:pStyle w:val="1"/>
       </w:pPr>
       <w:r>
-        <w:t>1. Имена REST‑ресурсов и URI</w:t>
+        <w:t xml:space="preserve">1. </w:t>
+      </w:r>
+      <w:proofErr w:type="spellStart"/>
+      <w:r>
+        <w:t>Имена</w:t>
+      </w:r>
+      <w:proofErr w:type="spellEnd"/>
+      <w:r>
+        <w:t xml:space="preserve"> REST‑</w:t>
+      </w:r>
+      <w:proofErr w:type="spellStart"/>
+      <w:r>
+        <w:t>ресурсов</w:t>
+      </w:r>
+      <w:proofErr w:type="spellEnd"/>
+      <w:r>
+        <w:t xml:space="preserve"> и URI</w:t>
       </w:r>
     </w:p>
     <w:p>
@@ -136,7 +155,29 @@
         <w:rPr>
           <w:lang w:val="ru-RU"/>
         </w:rPr>
-        <w:t xml:space="preserve"> – консистентность &gt; грамматика</w:t>
+        <w:t xml:space="preserve"> – </w:t>
+      </w:r>
+      <w:proofErr w:type="spellStart"/>
+      <w:proofErr w:type="gramStart"/>
+      <w:r>
+        <w:rPr>
+          <w:lang w:val="ru-RU"/>
+        </w:rPr>
+        <w:t>консистентность</w:t>
+      </w:r>
+      <w:proofErr w:type="spellEnd"/>
+      <w:r>
+        <w:rPr>
+          <w:lang w:val="ru-RU"/>
+        </w:rPr>
+        <w:t xml:space="preserve"> &gt;</w:t>
+      </w:r>
+      <w:proofErr w:type="gramEnd"/>
+      <w:r>
+        <w:rPr>
+          <w:lang w:val="ru-RU"/>
+        </w:rPr>
+        <w:t xml:space="preserve"> грамматика</w:t>
       </w:r>
     </w:p>
     <w:p>
@@ -161,12 +202,14 @@
         </w:rPr>
         <w:t>/{</w:t>
       </w:r>
+      <w:proofErr w:type="spellStart"/>
       <w:r>
         <w:t>game</w:t>
       </w:r>
       <w:r>
         <w:t>Id</w:t>
       </w:r>
+      <w:proofErr w:type="spellEnd"/>
       <w:r>
         <w:rPr>
           <w:lang w:val="ru-RU"/>
@@ -197,22 +240,61 @@
         <w:pStyle w:val="a0"/>
       </w:pPr>
       <w:r>
-        <w:t>• Без завершающего «/»: GET /events ← ok, GET /events/ ← нет</w:t>
-      </w:r>
+        <w:t xml:space="preserve">• </w:t>
+      </w:r>
+      <w:proofErr w:type="spellStart"/>
+      <w:r>
+        <w:t>Без</w:t>
+      </w:r>
+      <w:proofErr w:type="spellEnd"/>
+      <w:r>
+        <w:t xml:space="preserve"> </w:t>
+      </w:r>
+      <w:proofErr w:type="spellStart"/>
+      <w:r>
+        <w:t>завершающего</w:t>
+      </w:r>
+      <w:proofErr w:type="spellEnd"/>
+      <w:r>
+        <w:t xml:space="preserve"> «/»: GET /events ← ok, GET /events/ ← </w:t>
+      </w:r>
+      <w:proofErr w:type="spellStart"/>
+      <w:r>
+        <w:t>нет</w:t>
+      </w:r>
+      <w:proofErr w:type="spellEnd"/>
     </w:p>
     <w:p>
       <w:pPr>
         <w:pStyle w:val="a0"/>
       </w:pPr>
       <w:r>
-        <w:t>• kebab‑case, только lower‑case: /gift-exchanges вместо /</w:t>
-      </w:r>
+        <w:t xml:space="preserve">• kebab‑case, </w:t>
+      </w:r>
+      <w:proofErr w:type="spellStart"/>
+      <w:r>
+        <w:t>только</w:t>
+      </w:r>
+      <w:proofErr w:type="spellEnd"/>
+      <w:r>
+        <w:t xml:space="preserve"> lower‑case: /gift-exchanges </w:t>
+      </w:r>
+      <w:proofErr w:type="spellStart"/>
+      <w:r>
+        <w:t>вместо</w:t>
+      </w:r>
+      <w:proofErr w:type="spellEnd"/>
+      <w:r>
+        <w:t xml:space="preserve"> /</w:t>
+      </w:r>
+      <w:proofErr w:type="spellStart"/>
       <w:r>
         <w:rPr>
           <w:highlight w:val="magenta"/>
         </w:rPr>
         <w:t>giftExchanges</w:t>
       </w:r>
+      <w:proofErr w:type="spellEnd"/>
     </w:p>
     <w:p>
       <w:pPr>
@@ -245,6 +327,7 @@
         </w:rPr>
         <w:t>}, а не /</w:t>
       </w:r>
+      <w:proofErr w:type="gramStart"/>
       <w:r>
         <w:t>participants</w:t>
       </w:r>
@@ -254,16 +337,43 @@
         </w:rPr>
         <w:t>.</w:t>
       </w:r>
+      <w:proofErr w:type="spellStart"/>
       <w:r>
         <w:t>json</w:t>
       </w:r>
+      <w:proofErr w:type="spellEnd"/>
+      <w:proofErr w:type="gramEnd"/>
     </w:p>
     <w:p>
       <w:pPr>
         <w:pStyle w:val="a0"/>
       </w:pPr>
       <w:r>
-        <w:t>• Версионирование префиксом: /api/v1/events</w:t>
+        <w:t xml:space="preserve">• </w:t>
+      </w:r>
+      <w:proofErr w:type="spellStart"/>
+      <w:r>
+        <w:t>Версионирование</w:t>
+      </w:r>
+      <w:proofErr w:type="spellEnd"/>
+      <w:r>
+        <w:t xml:space="preserve"> </w:t>
+      </w:r>
+      <w:proofErr w:type="spellStart"/>
+      <w:r>
+        <w:t>префиксом</w:t>
+      </w:r>
+      <w:proofErr w:type="spellEnd"/>
+      <w:r>
+        <w:t>: /</w:t>
+      </w:r>
+      <w:proofErr w:type="spellStart"/>
+      <w:r>
+        <w:t>api</w:t>
+      </w:r>
+      <w:proofErr w:type="spellEnd"/>
+      <w:r>
+        <w:t>/v1/events</w:t>
       </w:r>
     </w:p>
     <w:p>
@@ -271,7 +381,39 @@
         <w:pStyle w:val="a0"/>
       </w:pPr>
       <w:r>
-        <w:t>• Фильтры, сортировка, пагинация – query‑string: /events?year=2025&amp;page=2&amp;size=20</w:t>
+        <w:t xml:space="preserve">• </w:t>
+      </w:r>
+      <w:proofErr w:type="spellStart"/>
+      <w:r>
+        <w:t>Фильтры</w:t>
+      </w:r>
+      <w:proofErr w:type="spellEnd"/>
+      <w:r>
+        <w:t xml:space="preserve">, </w:t>
+      </w:r>
+      <w:proofErr w:type="spellStart"/>
+      <w:r>
+        <w:t>сортировка</w:t>
+      </w:r>
+      <w:proofErr w:type="spellEnd"/>
+      <w:r>
+        <w:t xml:space="preserve">, </w:t>
+      </w:r>
+      <w:proofErr w:type="spellStart"/>
+      <w:r>
+        <w:t>пагинация</w:t>
+      </w:r>
+      <w:proofErr w:type="spellEnd"/>
+      <w:r>
+        <w:t xml:space="preserve"> – query‑string: /</w:t>
+      </w:r>
+      <w:proofErr w:type="spellStart"/>
+      <w:r>
+        <w:t>events?year</w:t>
+      </w:r>
+      <w:proofErr w:type="spellEnd"/>
+      <w:r>
+        <w:t>=2025&amp;page=2&amp;size=20</w:t>
       </w:r>
       <w:r>
         <w:br/>
@@ -334,11 +476,75 @@
                 <w:lang w:val="cs-CZ"/>
               </w:rPr>
             </w:pPr>
+            <w:proofErr w:type="spellStart"/>
             <w:r>
               <w:rPr>
                 <w:lang w:val="cs-CZ"/>
               </w:rPr>
-              <w:t>Чтение ресурса (без побочных эффектов).</w:t>
+              <w:t>Чтение</w:t>
+            </w:r>
+            <w:proofErr w:type="spellEnd"/>
+            <w:r>
+              <w:rPr>
+                <w:lang w:val="cs-CZ"/>
+              </w:rPr>
+              <w:t xml:space="preserve"> </w:t>
+            </w:r>
+            <w:proofErr w:type="spellStart"/>
+            <w:r>
+              <w:rPr>
+                <w:lang w:val="cs-CZ"/>
+              </w:rPr>
+              <w:t>ресурса</w:t>
+            </w:r>
+            <w:proofErr w:type="spellEnd"/>
+            <w:r>
+              <w:rPr>
+                <w:lang w:val="cs-CZ"/>
+              </w:rPr>
+              <w:t xml:space="preserve"> (</w:t>
+            </w:r>
+            <w:proofErr w:type="spellStart"/>
+            <w:r>
+              <w:rPr>
+                <w:lang w:val="cs-CZ"/>
+              </w:rPr>
+              <w:t>без</w:t>
+            </w:r>
+            <w:proofErr w:type="spellEnd"/>
+            <w:r>
+              <w:rPr>
+                <w:lang w:val="cs-CZ"/>
+              </w:rPr>
+              <w:t xml:space="preserve"> </w:t>
+            </w:r>
+            <w:proofErr w:type="spellStart"/>
+            <w:r>
+              <w:rPr>
+                <w:lang w:val="cs-CZ"/>
+              </w:rPr>
+              <w:t>побочных</w:t>
+            </w:r>
+            <w:proofErr w:type="spellEnd"/>
+            <w:r>
+              <w:rPr>
+                <w:lang w:val="cs-CZ"/>
+              </w:rPr>
+              <w:t xml:space="preserve"> </w:t>
+            </w:r>
+            <w:proofErr w:type="spellStart"/>
+            <w:r>
+              <w:rPr>
+                <w:lang w:val="cs-CZ"/>
+              </w:rPr>
+              <w:t>эффектов</w:t>
+            </w:r>
+            <w:proofErr w:type="spellEnd"/>
+            <w:r>
+              <w:rPr>
+                <w:lang w:val="cs-CZ"/>
+              </w:rPr>
+              <w:t>).</w:t>
             </w:r>
           </w:p>
         </w:tc>
@@ -358,7 +564,77 @@
               <w:rPr>
                 <w:lang w:val="cs-CZ"/>
               </w:rPr>
-              <w:t>GET /api/v1/events/42 ― получить один розыгрыш.</w:t>
+              <w:t>GET /</w:t>
+            </w:r>
+            <w:proofErr w:type="spellStart"/>
+            <w:r>
+              <w:rPr>
+                <w:lang w:val="cs-CZ"/>
+              </w:rPr>
+              <w:t>api</w:t>
+            </w:r>
+            <w:proofErr w:type="spellEnd"/>
+            <w:r>
+              <w:rPr>
+                <w:lang w:val="cs-CZ"/>
+              </w:rPr>
+              <w:t>/v1/</w:t>
+            </w:r>
+            <w:proofErr w:type="spellStart"/>
+            <w:r>
+              <w:rPr>
+                <w:lang w:val="cs-CZ"/>
+              </w:rPr>
+              <w:t>events</w:t>
+            </w:r>
+            <w:proofErr w:type="spellEnd"/>
+            <w:r>
+              <w:rPr>
+                <w:lang w:val="cs-CZ"/>
+              </w:rPr>
+              <w:t xml:space="preserve">/42 ― </w:t>
+            </w:r>
+            <w:proofErr w:type="spellStart"/>
+            <w:r>
+              <w:rPr>
+                <w:lang w:val="cs-CZ"/>
+              </w:rPr>
+              <w:t>получить</w:t>
+            </w:r>
+            <w:proofErr w:type="spellEnd"/>
+            <w:r>
+              <w:rPr>
+                <w:lang w:val="cs-CZ"/>
+              </w:rPr>
+              <w:t xml:space="preserve"> </w:t>
+            </w:r>
+            <w:proofErr w:type="spellStart"/>
+            <w:r>
+              <w:rPr>
+                <w:lang w:val="cs-CZ"/>
+              </w:rPr>
+              <w:t>один</w:t>
+            </w:r>
+            <w:proofErr w:type="spellEnd"/>
+            <w:r>
+              <w:rPr>
+                <w:lang w:val="cs-CZ"/>
+              </w:rPr>
+              <w:t xml:space="preserve"> </w:t>
+            </w:r>
+            <w:proofErr w:type="spellStart"/>
+            <w:r>
+              <w:rPr>
+                <w:lang w:val="cs-CZ"/>
+              </w:rPr>
+              <w:t>розыгрыш</w:t>
+            </w:r>
+            <w:proofErr w:type="spellEnd"/>
+            <w:r>
+              <w:rPr>
+                <w:lang w:val="cs-CZ"/>
+              </w:rPr>
+              <w:t>.</w:t>
             </w:r>
           </w:p>
         </w:tc>
@@ -401,12 +677,63 @@
                 <w:lang w:val="cs-CZ"/>
               </w:rPr>
             </w:pPr>
+            <w:proofErr w:type="spellStart"/>
             <w:r>
               <w:rPr>
                 <w:lang w:val="cs-CZ"/>
               </w:rPr>
-              <w:t xml:space="preserve">Создание нового ресурса в коллекции </w:t>
+              <w:t>Создание</w:t>
             </w:r>
+            <w:proofErr w:type="spellEnd"/>
+            <w:r>
+              <w:rPr>
+                <w:lang w:val="cs-CZ"/>
+              </w:rPr>
+              <w:t xml:space="preserve"> </w:t>
+            </w:r>
+            <w:proofErr w:type="spellStart"/>
+            <w:r>
+              <w:rPr>
+                <w:lang w:val="cs-CZ"/>
+              </w:rPr>
+              <w:t>нового</w:t>
+            </w:r>
+            <w:proofErr w:type="spellEnd"/>
+            <w:r>
+              <w:rPr>
+                <w:lang w:val="cs-CZ"/>
+              </w:rPr>
+              <w:t xml:space="preserve"> </w:t>
+            </w:r>
+            <w:proofErr w:type="spellStart"/>
+            <w:r>
+              <w:rPr>
+                <w:lang w:val="cs-CZ"/>
+              </w:rPr>
+              <w:t>ресурса</w:t>
+            </w:r>
+            <w:proofErr w:type="spellEnd"/>
+            <w:r>
+              <w:rPr>
+                <w:lang w:val="cs-CZ"/>
+              </w:rPr>
+              <w:t xml:space="preserve"> в </w:t>
+            </w:r>
+            <w:proofErr w:type="spellStart"/>
+            <w:r>
+              <w:rPr>
+                <w:lang w:val="cs-CZ"/>
+              </w:rPr>
+              <w:t>коллекции</w:t>
+            </w:r>
+            <w:proofErr w:type="spellEnd"/>
+            <w:r>
+              <w:rPr>
+                <w:lang w:val="cs-CZ"/>
+              </w:rPr>
+              <w:t xml:space="preserve"> </w:t>
+            </w:r>
+            <w:proofErr w:type="spellStart"/>
             <w:r>
               <w:rPr>
                 <w:b/>
@@ -415,11 +742,54 @@
               </w:rPr>
               <w:t>или</w:t>
             </w:r>
+            <w:proofErr w:type="spellEnd"/>
             <w:r>
               <w:rPr>
                 <w:lang w:val="cs-CZ"/>
               </w:rPr>
-              <w:t xml:space="preserve"> выполнение нестандартного действия.</w:t>
+              <w:t xml:space="preserve"> </w:t>
+            </w:r>
+            <w:proofErr w:type="spellStart"/>
+            <w:r>
+              <w:rPr>
+                <w:lang w:val="cs-CZ"/>
+              </w:rPr>
+              <w:t>выполнение</w:t>
+            </w:r>
+            <w:proofErr w:type="spellEnd"/>
+            <w:r>
+              <w:rPr>
+                <w:lang w:val="cs-CZ"/>
+              </w:rPr>
+              <w:t xml:space="preserve"> </w:t>
+            </w:r>
+            <w:proofErr w:type="spellStart"/>
+            <w:r>
+              <w:rPr>
+                <w:lang w:val="cs-CZ"/>
+              </w:rPr>
+              <w:t>нестандартного</w:t>
+            </w:r>
+            <w:proofErr w:type="spellEnd"/>
+            <w:r>
+              <w:rPr>
+                <w:lang w:val="cs-CZ"/>
+              </w:rPr>
+              <w:t xml:space="preserve"> </w:t>
+            </w:r>
+            <w:proofErr w:type="spellStart"/>
+            <w:r>
+              <w:rPr>
+                <w:lang w:val="cs-CZ"/>
+              </w:rPr>
+              <w:t>действия</w:t>
+            </w:r>
+            <w:proofErr w:type="spellEnd"/>
+            <w:r>
+              <w:rPr>
+                <w:lang w:val="cs-CZ"/>
+              </w:rPr>
+              <w:t>.</w:t>
             </w:r>
           </w:p>
         </w:tc>
@@ -439,7 +809,65 @@
               <w:rPr>
                 <w:lang w:val="cs-CZ"/>
               </w:rPr>
-              <w:t>POST /api/v1/events ― создать розыгрыш.</w:t>
+              <w:t>POST /</w:t>
+            </w:r>
+            <w:proofErr w:type="spellStart"/>
+            <w:r>
+              <w:rPr>
+                <w:lang w:val="cs-CZ"/>
+              </w:rPr>
+              <w:t>api</w:t>
+            </w:r>
+            <w:proofErr w:type="spellEnd"/>
+            <w:r>
+              <w:rPr>
+                <w:lang w:val="cs-CZ"/>
+              </w:rPr>
+              <w:t>/v1/</w:t>
+            </w:r>
+            <w:proofErr w:type="spellStart"/>
+            <w:proofErr w:type="gramStart"/>
+            <w:r>
+              <w:rPr>
+                <w:lang w:val="cs-CZ"/>
+              </w:rPr>
+              <w:t>events</w:t>
+            </w:r>
+            <w:proofErr w:type="spellEnd"/>
+            <w:r>
+              <w:rPr>
+                <w:lang w:val="cs-CZ"/>
+              </w:rPr>
+              <w:t xml:space="preserve"> ― </w:t>
+            </w:r>
+            <w:proofErr w:type="spellStart"/>
+            <w:r>
+              <w:rPr>
+                <w:lang w:val="cs-CZ"/>
+              </w:rPr>
+              <w:t>создать</w:t>
+            </w:r>
+            <w:proofErr w:type="spellEnd"/>
+            <w:proofErr w:type="gramEnd"/>
+            <w:r>
+              <w:rPr>
+                <w:lang w:val="cs-CZ"/>
+              </w:rPr>
+              <w:t xml:space="preserve"> </w:t>
+            </w:r>
+            <w:proofErr w:type="spellStart"/>
+            <w:r>
+              <w:rPr>
+                <w:lang w:val="cs-CZ"/>
+              </w:rPr>
+              <w:t>розыгрыш</w:t>
+            </w:r>
+            <w:proofErr w:type="spellEnd"/>
+            <w:r>
+              <w:rPr>
+                <w:lang w:val="cs-CZ"/>
+              </w:rPr>
+              <w:t>.</w:t>
             </w:r>
           </w:p>
         </w:tc>
@@ -482,12 +910,63 @@
                 <w:lang w:val="cs-CZ"/>
               </w:rPr>
             </w:pPr>
+            <w:proofErr w:type="spellStart"/>
             <w:r>
               <w:rPr>
                 <w:lang w:val="cs-CZ"/>
               </w:rPr>
-              <w:t>Полная замена существующего ресурса (</w:t>
+              <w:t>Полная</w:t>
             </w:r>
+            <w:proofErr w:type="spellEnd"/>
+            <w:r>
+              <w:rPr>
+                <w:lang w:val="cs-CZ"/>
+              </w:rPr>
+              <w:t xml:space="preserve"> </w:t>
+            </w:r>
+            <w:proofErr w:type="spellStart"/>
+            <w:r>
+              <w:rPr>
+                <w:lang w:val="cs-CZ"/>
+              </w:rPr>
+              <w:t>замена</w:t>
+            </w:r>
+            <w:proofErr w:type="spellEnd"/>
+            <w:r>
+              <w:rPr>
+                <w:lang w:val="cs-CZ"/>
+              </w:rPr>
+              <w:t xml:space="preserve"> </w:t>
+            </w:r>
+            <w:proofErr w:type="spellStart"/>
+            <w:r>
+              <w:rPr>
+                <w:lang w:val="cs-CZ"/>
+              </w:rPr>
+              <w:t>существующего</w:t>
+            </w:r>
+            <w:proofErr w:type="spellEnd"/>
+            <w:r>
+              <w:rPr>
+                <w:lang w:val="cs-CZ"/>
+              </w:rPr>
+              <w:t xml:space="preserve"> </w:t>
+            </w:r>
+            <w:proofErr w:type="spellStart"/>
+            <w:r>
+              <w:rPr>
+                <w:lang w:val="cs-CZ"/>
+              </w:rPr>
+              <w:t>ресурса</w:t>
+            </w:r>
+            <w:proofErr w:type="spellEnd"/>
+            <w:r>
+              <w:rPr>
+                <w:lang w:val="cs-CZ"/>
+              </w:rPr>
+              <w:t xml:space="preserve"> (</w:t>
+            </w:r>
+            <w:proofErr w:type="spellStart"/>
             <w:r>
               <w:rPr>
                 <w:highlight w:val="yellow"/>
@@ -495,6 +974,7 @@
               </w:rPr>
               <w:t>идемпотентно</w:t>
             </w:r>
+            <w:proofErr w:type="spellEnd"/>
             <w:r>
               <w:rPr>
                 <w:lang w:val="cs-CZ"/>
@@ -519,7 +999,91 @@
               <w:rPr>
                 <w:lang w:val="cs-CZ"/>
               </w:rPr>
-              <w:t>PUT /api/v1/events/42 ― обновить все поля события.</w:t>
+              <w:t>PUT /</w:t>
+            </w:r>
+            <w:proofErr w:type="spellStart"/>
+            <w:r>
+              <w:rPr>
+                <w:lang w:val="cs-CZ"/>
+              </w:rPr>
+              <w:t>api</w:t>
+            </w:r>
+            <w:proofErr w:type="spellEnd"/>
+            <w:r>
+              <w:rPr>
+                <w:lang w:val="cs-CZ"/>
+              </w:rPr>
+              <w:t>/v1/</w:t>
+            </w:r>
+            <w:proofErr w:type="spellStart"/>
+            <w:r>
+              <w:rPr>
+                <w:lang w:val="cs-CZ"/>
+              </w:rPr>
+              <w:t>events</w:t>
+            </w:r>
+            <w:proofErr w:type="spellEnd"/>
+            <w:r>
+              <w:rPr>
+                <w:lang w:val="cs-CZ"/>
+              </w:rPr>
+              <w:t xml:space="preserve">/42 ― </w:t>
+            </w:r>
+            <w:proofErr w:type="spellStart"/>
+            <w:r>
+              <w:rPr>
+                <w:lang w:val="cs-CZ"/>
+              </w:rPr>
+              <w:t>обновить</w:t>
+            </w:r>
+            <w:proofErr w:type="spellEnd"/>
+            <w:r>
+              <w:rPr>
+                <w:lang w:val="cs-CZ"/>
+              </w:rPr>
+              <w:t xml:space="preserve"> </w:t>
+            </w:r>
+            <w:proofErr w:type="spellStart"/>
+            <w:r>
+              <w:rPr>
+                <w:lang w:val="cs-CZ"/>
+              </w:rPr>
+              <w:t>все</w:t>
+            </w:r>
+            <w:proofErr w:type="spellEnd"/>
+            <w:r>
+              <w:rPr>
+                <w:lang w:val="cs-CZ"/>
+              </w:rPr>
+              <w:t xml:space="preserve"> </w:t>
+            </w:r>
+            <w:proofErr w:type="spellStart"/>
+            <w:r>
+              <w:rPr>
+                <w:lang w:val="cs-CZ"/>
+              </w:rPr>
+              <w:t>поля</w:t>
+            </w:r>
+            <w:proofErr w:type="spellEnd"/>
+            <w:r>
+              <w:rPr>
+                <w:lang w:val="cs-CZ"/>
+              </w:rPr>
+              <w:t xml:space="preserve"> </w:t>
+            </w:r>
+            <w:proofErr w:type="spellStart"/>
+            <w:r>
+              <w:rPr>
+                <w:lang w:val="cs-CZ"/>
+              </w:rPr>
+              <w:t>события</w:t>
+            </w:r>
+            <w:proofErr w:type="spellEnd"/>
+            <w:r>
+              <w:rPr>
+                <w:lang w:val="cs-CZ"/>
+              </w:rPr>
+              <w:t>.</w:t>
             </w:r>
           </w:p>
         </w:tc>
@@ -562,11 +1126,89 @@
                 <w:lang w:val="cs-CZ"/>
               </w:rPr>
             </w:pPr>
+            <w:proofErr w:type="spellStart"/>
             <w:r>
               <w:rPr>
                 <w:lang w:val="cs-CZ"/>
               </w:rPr>
-              <w:t>Частичное обновление ресурса (только изменённые поля).</w:t>
+              <w:t>Частичное</w:t>
+            </w:r>
+            <w:proofErr w:type="spellEnd"/>
+            <w:r>
+              <w:rPr>
+                <w:lang w:val="cs-CZ"/>
+              </w:rPr>
+              <w:t xml:space="preserve"> </w:t>
+            </w:r>
+            <w:proofErr w:type="spellStart"/>
+            <w:r>
+              <w:rPr>
+                <w:lang w:val="cs-CZ"/>
+              </w:rPr>
+              <w:t>обновление</w:t>
+            </w:r>
+            <w:proofErr w:type="spellEnd"/>
+            <w:r>
+              <w:rPr>
+                <w:lang w:val="cs-CZ"/>
+              </w:rPr>
+              <w:t xml:space="preserve"> </w:t>
+            </w:r>
+            <w:proofErr w:type="spellStart"/>
+            <w:r>
+              <w:rPr>
+                <w:lang w:val="cs-CZ"/>
+              </w:rPr>
+              <w:t>ресурса</w:t>
+            </w:r>
+            <w:proofErr w:type="spellEnd"/>
+            <w:r>
+              <w:rPr>
+                <w:lang w:val="cs-CZ"/>
+              </w:rPr>
+              <w:t xml:space="preserve"> (</w:t>
+            </w:r>
+            <w:proofErr w:type="spellStart"/>
+            <w:r>
+              <w:rPr>
+                <w:lang w:val="cs-CZ"/>
+              </w:rPr>
+              <w:t>только</w:t>
+            </w:r>
+            <w:proofErr w:type="spellEnd"/>
+            <w:r>
+              <w:rPr>
+                <w:lang w:val="cs-CZ"/>
+              </w:rPr>
+              <w:t xml:space="preserve"> </w:t>
+            </w:r>
+            <w:proofErr w:type="spellStart"/>
+            <w:r>
+              <w:rPr>
+                <w:lang w:val="cs-CZ"/>
+              </w:rPr>
+              <w:t>изменённые</w:t>
+            </w:r>
+            <w:proofErr w:type="spellEnd"/>
+            <w:r>
+              <w:rPr>
+                <w:lang w:val="cs-CZ"/>
+              </w:rPr>
+              <w:t xml:space="preserve"> </w:t>
+            </w:r>
+            <w:proofErr w:type="spellStart"/>
+            <w:r>
+              <w:rPr>
+                <w:lang w:val="cs-CZ"/>
+              </w:rPr>
+              <w:t>поля</w:t>
+            </w:r>
+            <w:proofErr w:type="spellEnd"/>
+            <w:r>
+              <w:rPr>
+                <w:lang w:val="cs-CZ"/>
+              </w:rPr>
+              <w:t>).</w:t>
             </w:r>
           </w:p>
         </w:tc>
@@ -586,7 +1228,77 @@
               <w:rPr>
                 <w:lang w:val="cs-CZ"/>
               </w:rPr>
-              <w:t>PATCH /api/v1/events/42 ― поменять дату жеребьёвки.</w:t>
+              <w:t>PATCH /</w:t>
+            </w:r>
+            <w:proofErr w:type="spellStart"/>
+            <w:r>
+              <w:rPr>
+                <w:lang w:val="cs-CZ"/>
+              </w:rPr>
+              <w:t>api</w:t>
+            </w:r>
+            <w:proofErr w:type="spellEnd"/>
+            <w:r>
+              <w:rPr>
+                <w:lang w:val="cs-CZ"/>
+              </w:rPr>
+              <w:t>/v1/</w:t>
+            </w:r>
+            <w:proofErr w:type="spellStart"/>
+            <w:r>
+              <w:rPr>
+                <w:lang w:val="cs-CZ"/>
+              </w:rPr>
+              <w:t>events</w:t>
+            </w:r>
+            <w:proofErr w:type="spellEnd"/>
+            <w:r>
+              <w:rPr>
+                <w:lang w:val="cs-CZ"/>
+              </w:rPr>
+              <w:t xml:space="preserve">/42 ― </w:t>
+            </w:r>
+            <w:proofErr w:type="spellStart"/>
+            <w:r>
+              <w:rPr>
+                <w:lang w:val="cs-CZ"/>
+              </w:rPr>
+              <w:t>поменять</w:t>
+            </w:r>
+            <w:proofErr w:type="spellEnd"/>
+            <w:r>
+              <w:rPr>
+                <w:lang w:val="cs-CZ"/>
+              </w:rPr>
+              <w:t xml:space="preserve"> </w:t>
+            </w:r>
+            <w:proofErr w:type="spellStart"/>
+            <w:r>
+              <w:rPr>
+                <w:lang w:val="cs-CZ"/>
+              </w:rPr>
+              <w:t>дату</w:t>
+            </w:r>
+            <w:proofErr w:type="spellEnd"/>
+            <w:r>
+              <w:rPr>
+                <w:lang w:val="cs-CZ"/>
+              </w:rPr>
+              <w:t xml:space="preserve"> </w:t>
+            </w:r>
+            <w:proofErr w:type="spellStart"/>
+            <w:r>
+              <w:rPr>
+                <w:lang w:val="cs-CZ"/>
+              </w:rPr>
+              <w:t>жеребьёвки</w:t>
+            </w:r>
+            <w:proofErr w:type="spellEnd"/>
+            <w:r>
+              <w:rPr>
+                <w:lang w:val="cs-CZ"/>
+              </w:rPr>
+              <w:t>.</w:t>
             </w:r>
           </w:p>
         </w:tc>
@@ -629,11 +1341,33 @@
                 <w:lang w:val="cs-CZ"/>
               </w:rPr>
             </w:pPr>
+            <w:proofErr w:type="spellStart"/>
             <w:r>
               <w:rPr>
                 <w:lang w:val="cs-CZ"/>
               </w:rPr>
-              <w:t>Удаление ресурса.</w:t>
+              <w:t>Удаление</w:t>
+            </w:r>
+            <w:proofErr w:type="spellEnd"/>
+            <w:r>
+              <w:rPr>
+                <w:lang w:val="cs-CZ"/>
+              </w:rPr>
+              <w:t xml:space="preserve"> </w:t>
+            </w:r>
+            <w:proofErr w:type="spellStart"/>
+            <w:r>
+              <w:rPr>
+                <w:lang w:val="cs-CZ"/>
+              </w:rPr>
+              <w:t>ресурса</w:t>
+            </w:r>
+            <w:proofErr w:type="spellEnd"/>
+            <w:r>
+              <w:rPr>
+                <w:lang w:val="cs-CZ"/>
+              </w:rPr>
+              <w:t>.</w:t>
             </w:r>
           </w:p>
         </w:tc>
@@ -653,7 +1387,77 @@
               <w:rPr>
                 <w:lang w:val="cs-CZ"/>
               </w:rPr>
-              <w:t>DELETE /api/v1/events/42/participants/7 ― удалить участника.</w:t>
+              <w:t>DELETE /</w:t>
+            </w:r>
+            <w:proofErr w:type="spellStart"/>
+            <w:r>
+              <w:rPr>
+                <w:lang w:val="cs-CZ"/>
+              </w:rPr>
+              <w:t>api</w:t>
+            </w:r>
+            <w:proofErr w:type="spellEnd"/>
+            <w:r>
+              <w:rPr>
+                <w:lang w:val="cs-CZ"/>
+              </w:rPr>
+              <w:t>/v1/</w:t>
+            </w:r>
+            <w:proofErr w:type="spellStart"/>
+            <w:r>
+              <w:rPr>
+                <w:lang w:val="cs-CZ"/>
+              </w:rPr>
+              <w:t>events</w:t>
+            </w:r>
+            <w:proofErr w:type="spellEnd"/>
+            <w:r>
+              <w:rPr>
+                <w:lang w:val="cs-CZ"/>
+              </w:rPr>
+              <w:t>/42/</w:t>
+            </w:r>
+            <w:proofErr w:type="spellStart"/>
+            <w:r>
+              <w:rPr>
+                <w:lang w:val="cs-CZ"/>
+              </w:rPr>
+              <w:t>participants</w:t>
+            </w:r>
+            <w:proofErr w:type="spellEnd"/>
+            <w:r>
+              <w:rPr>
+                <w:lang w:val="cs-CZ"/>
+              </w:rPr>
+              <w:t xml:space="preserve">/7 ― </w:t>
+            </w:r>
+            <w:proofErr w:type="spellStart"/>
+            <w:r>
+              <w:rPr>
+                <w:lang w:val="cs-CZ"/>
+              </w:rPr>
+              <w:t>удалить</w:t>
+            </w:r>
+            <w:proofErr w:type="spellEnd"/>
+            <w:r>
+              <w:rPr>
+                <w:lang w:val="cs-CZ"/>
+              </w:rPr>
+              <w:t xml:space="preserve"> </w:t>
+            </w:r>
+            <w:proofErr w:type="spellStart"/>
+            <w:r>
+              <w:rPr>
+                <w:lang w:val="cs-CZ"/>
+              </w:rPr>
+              <w:t>участника</w:t>
+            </w:r>
+            <w:proofErr w:type="spellEnd"/>
+            <w:r>
+              <w:rPr>
+                <w:lang w:val="cs-CZ"/>
+              </w:rPr>
+              <w:t>.</w:t>
             </w:r>
           </w:p>
         </w:tc>
@@ -696,11 +1500,89 @@
                 <w:lang w:val="cs-CZ"/>
               </w:rPr>
             </w:pPr>
+            <w:proofErr w:type="spellStart"/>
             <w:r>
               <w:rPr>
                 <w:lang w:val="cs-CZ"/>
               </w:rPr>
-              <w:t>Узнать, какие методы/заголовки поддерживает эндпоинт.</w:t>
+              <w:t>Узнать</w:t>
+            </w:r>
+            <w:proofErr w:type="spellEnd"/>
+            <w:r>
+              <w:rPr>
+                <w:lang w:val="cs-CZ"/>
+              </w:rPr>
+              <w:t xml:space="preserve">, </w:t>
+            </w:r>
+            <w:proofErr w:type="spellStart"/>
+            <w:r>
+              <w:rPr>
+                <w:lang w:val="cs-CZ"/>
+              </w:rPr>
+              <w:t>какие</w:t>
+            </w:r>
+            <w:proofErr w:type="spellEnd"/>
+            <w:r>
+              <w:rPr>
+                <w:lang w:val="cs-CZ"/>
+              </w:rPr>
+              <w:t xml:space="preserve"> </w:t>
+            </w:r>
+            <w:proofErr w:type="spellStart"/>
+            <w:r>
+              <w:rPr>
+                <w:lang w:val="cs-CZ"/>
+              </w:rPr>
+              <w:t>методы</w:t>
+            </w:r>
+            <w:proofErr w:type="spellEnd"/>
+            <w:r>
+              <w:rPr>
+                <w:lang w:val="cs-CZ"/>
+              </w:rPr>
+              <w:t>/</w:t>
+            </w:r>
+            <w:proofErr w:type="spellStart"/>
+            <w:r>
+              <w:rPr>
+                <w:lang w:val="cs-CZ"/>
+              </w:rPr>
+              <w:t>заголовки</w:t>
+            </w:r>
+            <w:proofErr w:type="spellEnd"/>
+            <w:r>
+              <w:rPr>
+                <w:lang w:val="cs-CZ"/>
+              </w:rPr>
+              <w:t xml:space="preserve"> </w:t>
+            </w:r>
+            <w:proofErr w:type="spellStart"/>
+            <w:r>
+              <w:rPr>
+                <w:lang w:val="cs-CZ"/>
+              </w:rPr>
+              <w:t>поддерживает</w:t>
+            </w:r>
+            <w:proofErr w:type="spellEnd"/>
+            <w:r>
+              <w:rPr>
+                <w:lang w:val="cs-CZ"/>
+              </w:rPr>
+              <w:t xml:space="preserve"> </w:t>
+            </w:r>
+            <w:proofErr w:type="spellStart"/>
+            <w:r>
+              <w:rPr>
+                <w:lang w:val="cs-CZ"/>
+              </w:rPr>
+              <w:t>эндпоинт</w:t>
+            </w:r>
+            <w:proofErr w:type="spellEnd"/>
+            <w:r>
+              <w:rPr>
+                <w:lang w:val="cs-CZ"/>
+              </w:rPr>
+              <w:t>.</w:t>
             </w:r>
           </w:p>
         </w:tc>
@@ -716,18 +1598,82 @@
                 <w:lang w:val="cs-CZ"/>
               </w:rPr>
             </w:pPr>
+            <w:proofErr w:type="spellStart"/>
             <w:r>
               <w:rPr>
                 <w:lang w:val="cs-CZ"/>
               </w:rPr>
-              <w:t>Браузерный CORS pre</w:t>
+              <w:t>Браузерный</w:t>
+            </w:r>
+            <w:proofErr w:type="spellEnd"/>
+            <w:r>
+              <w:rPr>
+                <w:lang w:val="cs-CZ"/>
+              </w:rPr>
+              <w:t xml:space="preserve"> CORS </w:t>
+            </w:r>
+            <w:proofErr w:type="spellStart"/>
+            <w:r>
+              <w:rPr>
+                <w:lang w:val="cs-CZ"/>
+              </w:rPr>
+              <w:t>pre</w:t>
             </w:r>
             <w:r>
               <w:rPr>
                 <w:lang w:val="cs-CZ"/>
               </w:rPr>
               <w:noBreakHyphen/>
-              <w:t>flight для POST /api/v1/events.</w:t>
+              <w:t>flight</w:t>
+            </w:r>
+            <w:proofErr w:type="spellEnd"/>
+            <w:r>
+              <w:rPr>
+                <w:lang w:val="cs-CZ"/>
+              </w:rPr>
+              <w:t xml:space="preserve"> </w:t>
+            </w:r>
+            <w:proofErr w:type="spellStart"/>
+            <w:r>
+              <w:rPr>
+                <w:lang w:val="cs-CZ"/>
+              </w:rPr>
+              <w:t>для</w:t>
+            </w:r>
+            <w:proofErr w:type="spellEnd"/>
+            <w:r>
+              <w:rPr>
+                <w:lang w:val="cs-CZ"/>
+              </w:rPr>
+              <w:t xml:space="preserve"> POST /</w:t>
+            </w:r>
+            <w:proofErr w:type="spellStart"/>
+            <w:r>
+              <w:rPr>
+                <w:lang w:val="cs-CZ"/>
+              </w:rPr>
+              <w:t>api</w:t>
+            </w:r>
+            <w:proofErr w:type="spellEnd"/>
+            <w:r>
+              <w:rPr>
+                <w:lang w:val="cs-CZ"/>
+              </w:rPr>
+              <w:t>/v1/</w:t>
+            </w:r>
+            <w:proofErr w:type="spellStart"/>
+            <w:r>
+              <w:rPr>
+                <w:lang w:val="cs-CZ"/>
+              </w:rPr>
+              <w:t>events</w:t>
+            </w:r>
+            <w:proofErr w:type="spellEnd"/>
+            <w:r>
+              <w:rPr>
+                <w:lang w:val="cs-CZ"/>
+              </w:rPr>
+              <w:t>.</w:t>
             </w:r>
           </w:p>
         </w:tc>
@@ -770,11 +1716,145 @@
                 <w:lang w:val="cs-CZ"/>
               </w:rPr>
             </w:pPr>
+            <w:proofErr w:type="spellStart"/>
             <w:r>
               <w:rPr>
                 <w:lang w:val="cs-CZ"/>
               </w:rPr>
-              <w:t>То же, что GET, но без тела ответа (проверка наличия/метаданных).</w:t>
+              <w:t>То</w:t>
+            </w:r>
+            <w:proofErr w:type="spellEnd"/>
+            <w:r>
+              <w:rPr>
+                <w:lang w:val="cs-CZ"/>
+              </w:rPr>
+              <w:t xml:space="preserve"> </w:t>
+            </w:r>
+            <w:proofErr w:type="spellStart"/>
+            <w:r>
+              <w:rPr>
+                <w:lang w:val="cs-CZ"/>
+              </w:rPr>
+              <w:t>же</w:t>
+            </w:r>
+            <w:proofErr w:type="spellEnd"/>
+            <w:r>
+              <w:rPr>
+                <w:lang w:val="cs-CZ"/>
+              </w:rPr>
+              <w:t xml:space="preserve">, </w:t>
+            </w:r>
+            <w:proofErr w:type="spellStart"/>
+            <w:r>
+              <w:rPr>
+                <w:lang w:val="cs-CZ"/>
+              </w:rPr>
+              <w:t>что</w:t>
+            </w:r>
+            <w:proofErr w:type="spellEnd"/>
+            <w:r>
+              <w:rPr>
+                <w:lang w:val="cs-CZ"/>
+              </w:rPr>
+              <w:t xml:space="preserve"> GET, </w:t>
+            </w:r>
+            <w:proofErr w:type="spellStart"/>
+            <w:r>
+              <w:rPr>
+                <w:lang w:val="cs-CZ"/>
+              </w:rPr>
+              <w:t>но</w:t>
+            </w:r>
+            <w:proofErr w:type="spellEnd"/>
+            <w:r>
+              <w:rPr>
+                <w:lang w:val="cs-CZ"/>
+              </w:rPr>
+              <w:t xml:space="preserve"> </w:t>
+            </w:r>
+            <w:proofErr w:type="spellStart"/>
+            <w:r>
+              <w:rPr>
+                <w:lang w:val="cs-CZ"/>
+              </w:rPr>
+              <w:t>без</w:t>
+            </w:r>
+            <w:proofErr w:type="spellEnd"/>
+            <w:r>
+              <w:rPr>
+                <w:lang w:val="cs-CZ"/>
+              </w:rPr>
+              <w:t xml:space="preserve"> </w:t>
+            </w:r>
+            <w:proofErr w:type="spellStart"/>
+            <w:r>
+              <w:rPr>
+                <w:lang w:val="cs-CZ"/>
+              </w:rPr>
+              <w:t>тела</w:t>
+            </w:r>
+            <w:proofErr w:type="spellEnd"/>
+            <w:r>
+              <w:rPr>
+                <w:lang w:val="cs-CZ"/>
+              </w:rPr>
+              <w:t xml:space="preserve"> </w:t>
+            </w:r>
+            <w:proofErr w:type="spellStart"/>
+            <w:r>
+              <w:rPr>
+                <w:lang w:val="cs-CZ"/>
+              </w:rPr>
+              <w:t>ответа</w:t>
+            </w:r>
+            <w:proofErr w:type="spellEnd"/>
+            <w:r>
+              <w:rPr>
+                <w:lang w:val="cs-CZ"/>
+              </w:rPr>
+              <w:t xml:space="preserve"> (</w:t>
+            </w:r>
+            <w:proofErr w:type="spellStart"/>
+            <w:r>
+              <w:rPr>
+                <w:lang w:val="cs-CZ"/>
+              </w:rPr>
+              <w:t>проверка</w:t>
+            </w:r>
+            <w:proofErr w:type="spellEnd"/>
+            <w:r>
+              <w:rPr>
+                <w:lang w:val="cs-CZ"/>
+              </w:rPr>
+              <w:t xml:space="preserve"> </w:t>
+            </w:r>
+            <w:proofErr w:type="spellStart"/>
+            <w:r>
+              <w:rPr>
+                <w:lang w:val="cs-CZ"/>
+              </w:rPr>
+              <w:t>наличия</w:t>
+            </w:r>
+            <w:proofErr w:type="spellEnd"/>
+            <w:r>
+              <w:rPr>
+                <w:lang w:val="cs-CZ"/>
+              </w:rPr>
+              <w:t>/</w:t>
+            </w:r>
+            <w:proofErr w:type="spellStart"/>
+            <w:r>
+              <w:rPr>
+                <w:lang w:val="cs-CZ"/>
+              </w:rPr>
+              <w:t>метаданных</w:t>
+            </w:r>
+            <w:proofErr w:type="spellEnd"/>
+            <w:r>
+              <w:rPr>
+                <w:lang w:val="cs-CZ"/>
+              </w:rPr>
+              <w:t>).</w:t>
             </w:r>
           </w:p>
         </w:tc>
@@ -794,7 +1874,119 @@
               <w:rPr>
                 <w:lang w:val="cs-CZ"/>
               </w:rPr>
-              <w:t>HEAD /api/v1/events/42 ― проверить, существует ли ресурс и получить ETag.</w:t>
+              <w:t>HEAD /</w:t>
+            </w:r>
+            <w:proofErr w:type="spellStart"/>
+            <w:r>
+              <w:rPr>
+                <w:lang w:val="cs-CZ"/>
+              </w:rPr>
+              <w:t>api</w:t>
+            </w:r>
+            <w:proofErr w:type="spellEnd"/>
+            <w:r>
+              <w:rPr>
+                <w:lang w:val="cs-CZ"/>
+              </w:rPr>
+              <w:t>/v1/</w:t>
+            </w:r>
+            <w:proofErr w:type="spellStart"/>
+            <w:r>
+              <w:rPr>
+                <w:lang w:val="cs-CZ"/>
+              </w:rPr>
+              <w:t>events</w:t>
+            </w:r>
+            <w:proofErr w:type="spellEnd"/>
+            <w:r>
+              <w:rPr>
+                <w:lang w:val="cs-CZ"/>
+              </w:rPr>
+              <w:t xml:space="preserve">/42 ― </w:t>
+            </w:r>
+            <w:proofErr w:type="spellStart"/>
+            <w:r>
+              <w:rPr>
+                <w:lang w:val="cs-CZ"/>
+              </w:rPr>
+              <w:t>проверить</w:t>
+            </w:r>
+            <w:proofErr w:type="spellEnd"/>
+            <w:r>
+              <w:rPr>
+                <w:lang w:val="cs-CZ"/>
+              </w:rPr>
+              <w:t xml:space="preserve">, </w:t>
+            </w:r>
+            <w:proofErr w:type="spellStart"/>
+            <w:r>
+              <w:rPr>
+                <w:lang w:val="cs-CZ"/>
+              </w:rPr>
+              <w:t>существует</w:t>
+            </w:r>
+            <w:proofErr w:type="spellEnd"/>
+            <w:r>
+              <w:rPr>
+                <w:lang w:val="cs-CZ"/>
+              </w:rPr>
+              <w:t xml:space="preserve"> </w:t>
+            </w:r>
+            <w:proofErr w:type="spellStart"/>
+            <w:r>
+              <w:rPr>
+                <w:lang w:val="cs-CZ"/>
+              </w:rPr>
+              <w:t>ли</w:t>
+            </w:r>
+            <w:proofErr w:type="spellEnd"/>
+            <w:r>
+              <w:rPr>
+                <w:lang w:val="cs-CZ"/>
+              </w:rPr>
+              <w:t xml:space="preserve"> </w:t>
+            </w:r>
+            <w:proofErr w:type="spellStart"/>
+            <w:r>
+              <w:rPr>
+                <w:lang w:val="cs-CZ"/>
+              </w:rPr>
+              <w:t>ресурс</w:t>
+            </w:r>
+            <w:proofErr w:type="spellEnd"/>
+            <w:r>
+              <w:rPr>
+                <w:lang w:val="cs-CZ"/>
+              </w:rPr>
+              <w:t xml:space="preserve"> и </w:t>
+            </w:r>
+            <w:proofErr w:type="spellStart"/>
+            <w:r>
+              <w:rPr>
+                <w:lang w:val="cs-CZ"/>
+              </w:rPr>
+              <w:t>получить</w:t>
+            </w:r>
+            <w:proofErr w:type="spellEnd"/>
+            <w:r>
+              <w:rPr>
+                <w:lang w:val="cs-CZ"/>
+              </w:rPr>
+              <w:t xml:space="preserve"> </w:t>
+            </w:r>
+            <w:proofErr w:type="spellStart"/>
+            <w:r>
+              <w:rPr>
+                <w:lang w:val="cs-CZ"/>
+              </w:rPr>
+              <w:t>ETag</w:t>
+            </w:r>
+            <w:proofErr w:type="spellEnd"/>
+            <w:r>
+              <w:rPr>
+                <w:lang w:val="cs-CZ"/>
+              </w:rPr>
+              <w:t>.</w:t>
             </w:r>
           </w:p>
         </w:tc>
@@ -822,35 +2014,99 @@
         <w:br/>
       </w:r>
       <w:r>
-        <w:t>GET    /api/v1/events</w:t>
+        <w:t>GET    /</w:t>
+      </w:r>
+      <w:proofErr w:type="spellStart"/>
+      <w:r>
+        <w:t>api</w:t>
+      </w:r>
+      <w:proofErr w:type="spellEnd"/>
+      <w:r>
+        <w:t>/v1/events</w:t>
       </w:r>
       <w:r>
         <w:br/>
-        <w:t>POST   /api/v1/events</w:t>
+        <w:t>POST   /</w:t>
+      </w:r>
+      <w:proofErr w:type="spellStart"/>
+      <w:r>
+        <w:t>api</w:t>
+      </w:r>
+      <w:proofErr w:type="spellEnd"/>
+      <w:r>
+        <w:t>/v1/events</w:t>
       </w:r>
       <w:r>
         <w:br/>
-        <w:t>GET    /api/v1/events/{id}</w:t>
+        <w:t>GET    /</w:t>
+      </w:r>
+      <w:proofErr w:type="spellStart"/>
+      <w:r>
+        <w:t>api</w:t>
+      </w:r>
+      <w:proofErr w:type="spellEnd"/>
+      <w:r>
+        <w:t>/v1/events/{id}</w:t>
       </w:r>
       <w:r>
         <w:br/>
-        <w:t>PUT    /api/v1/events/{id}</w:t>
+        <w:t>PUT    /</w:t>
+      </w:r>
+      <w:proofErr w:type="spellStart"/>
+      <w:r>
+        <w:t>api</w:t>
+      </w:r>
+      <w:proofErr w:type="spellEnd"/>
+      <w:r>
+        <w:t>/v1/events/{id}</w:t>
       </w:r>
       <w:r>
         <w:br/>
-        <w:t>POST   /api/v1/events/{id}/participants</w:t>
+        <w:t>POST   /</w:t>
+      </w:r>
+      <w:proofErr w:type="spellStart"/>
+      <w:r>
+        <w:t>api</w:t>
+      </w:r>
+      <w:proofErr w:type="spellEnd"/>
+      <w:r>
+        <w:t>/v1/events/{id}/participants</w:t>
       </w:r>
       <w:r>
         <w:br/>
-        <w:t>GET    /api/v1/events/{id}/participants</w:t>
+        <w:t>GET    /</w:t>
+      </w:r>
+      <w:proofErr w:type="spellStart"/>
+      <w:r>
+        <w:t>api</w:t>
+      </w:r>
+      <w:proofErr w:type="spellEnd"/>
+      <w:r>
+        <w:t>/v1/events/{id}/participants</w:t>
       </w:r>
       <w:r>
         <w:br/>
-        <w:t>POST   /api/v1/events/{id}/assignments</w:t>
+        <w:t>POST   /</w:t>
+      </w:r>
+      <w:proofErr w:type="spellStart"/>
+      <w:r>
+        <w:t>api</w:t>
+      </w:r>
+      <w:proofErr w:type="spellEnd"/>
+      <w:r>
+        <w:t>/v1/events/{id}/assignments</w:t>
       </w:r>
       <w:r>
         <w:br/>
-        <w:t>GET    /api/v1/events/{id}/assignments/{id}</w:t>
+        <w:t>GET    /</w:t>
+      </w:r>
+      <w:proofErr w:type="spellStart"/>
+      <w:r>
+        <w:t>api</w:t>
+      </w:r>
+      <w:proofErr w:type="spellEnd"/>
+      <w:r>
+        <w:t>/v1/events/{id}/assignments/{id}</w:t>
       </w:r>
       <w:r>
         <w:br/>
@@ -861,15 +2117,73 @@
         <w:pStyle w:val="1"/>
       </w:pPr>
       <w:r>
-        <w:t>2. Java (Spring Boot) стиль кода</w:t>
-      </w:r>
+        <w:t xml:space="preserve">2. Java (Spring Boot) </w:t>
+      </w:r>
+      <w:proofErr w:type="spellStart"/>
+      <w:r>
+        <w:t>стиль</w:t>
+      </w:r>
+      <w:proofErr w:type="spellEnd"/>
+      <w:r>
+        <w:t xml:space="preserve"> </w:t>
+      </w:r>
+      <w:proofErr w:type="spellStart"/>
+      <w:r>
+        <w:t>кода</w:t>
+      </w:r>
+      <w:proofErr w:type="spellEnd"/>
     </w:p>
     <w:p>
       <w:pPr>
         <w:pStyle w:val="a0"/>
       </w:pPr>
       <w:r>
-        <w:t>• Пакеты: com.yourorg.secretsanta.&lt;feature&gt;, lower‑case, по функционалу.</w:t>
+        <w:t xml:space="preserve">• </w:t>
+      </w:r>
+      <w:proofErr w:type="spellStart"/>
+      <w:r>
+        <w:t>Пакеты</w:t>
+      </w:r>
+      <w:proofErr w:type="spellEnd"/>
+      <w:r>
+        <w:t xml:space="preserve">: </w:t>
+      </w:r>
+      <w:proofErr w:type="spellStart"/>
+      <w:proofErr w:type="gramStart"/>
+      <w:r>
+        <w:t>com.yourorg</w:t>
+      </w:r>
+      <w:proofErr w:type="gramEnd"/>
+      <w:r>
+        <w:t>.</w:t>
+      </w:r>
+      <w:proofErr w:type="gramStart"/>
+      <w:r>
+        <w:t>secretsanta</w:t>
+      </w:r>
+      <w:proofErr w:type="spellEnd"/>
+      <w:r>
+        <w:t>.&lt;</w:t>
+      </w:r>
+      <w:proofErr w:type="gramEnd"/>
+      <w:r>
+        <w:t xml:space="preserve">feature&gt;, lower‑case, </w:t>
+      </w:r>
+      <w:proofErr w:type="spellStart"/>
+      <w:r>
+        <w:t>по</w:t>
+      </w:r>
+      <w:proofErr w:type="spellEnd"/>
+      <w:r>
+        <w:t xml:space="preserve"> </w:t>
+      </w:r>
+      <w:proofErr w:type="spellStart"/>
+      <w:r>
+        <w:t>функционалу</w:t>
+      </w:r>
+      <w:proofErr w:type="spellEnd"/>
+      <w:r>
+        <w:t>.</w:t>
       </w:r>
     </w:p>
     <w:p>
@@ -877,7 +2191,47 @@
         <w:pStyle w:val="a0"/>
       </w:pPr>
       <w:r>
-        <w:t>• Классы / интерфейсы: PascalCase – EventService, GiftAssignmentRepository.</w:t>
+        <w:t xml:space="preserve">• </w:t>
+      </w:r>
+      <w:proofErr w:type="spellStart"/>
+      <w:r>
+        <w:t>Классы</w:t>
+      </w:r>
+      <w:proofErr w:type="spellEnd"/>
+      <w:r>
+        <w:t xml:space="preserve"> / </w:t>
+      </w:r>
+      <w:proofErr w:type="spellStart"/>
+      <w:r>
+        <w:t>интерфейсы</w:t>
+      </w:r>
+      <w:proofErr w:type="spellEnd"/>
+      <w:r>
+        <w:t xml:space="preserve">: </w:t>
+      </w:r>
+      <w:proofErr w:type="spellStart"/>
+      <w:r>
+        <w:t>PascalCase</w:t>
+      </w:r>
+      <w:proofErr w:type="spellEnd"/>
+      <w:r>
+        <w:t xml:space="preserve"> – </w:t>
+      </w:r>
+      <w:proofErr w:type="spellStart"/>
+      <w:r>
+        <w:t>EventService</w:t>
+      </w:r>
+      <w:proofErr w:type="spellEnd"/>
+      <w:r>
+        <w:t xml:space="preserve">, </w:t>
+      </w:r>
+      <w:proofErr w:type="spellStart"/>
+      <w:r>
+        <w:t>GiftAssignmentRepository</w:t>
+      </w:r>
+      <w:proofErr w:type="spellEnd"/>
+      <w:r>
+        <w:t>.</w:t>
       </w:r>
     </w:p>
     <w:p>
@@ -885,7 +2239,44 @@
         <w:pStyle w:val="a0"/>
       </w:pPr>
       <w:r>
-        <w:t>• Методы и переменные: camelCase – generateAssignments(), participantEmail.</w:t>
+        <w:t xml:space="preserve">• </w:t>
+      </w:r>
+      <w:proofErr w:type="spellStart"/>
+      <w:r>
+        <w:t>Методы</w:t>
+      </w:r>
+      <w:proofErr w:type="spellEnd"/>
+      <w:r>
+        <w:t xml:space="preserve"> и </w:t>
+      </w:r>
+      <w:proofErr w:type="spellStart"/>
+      <w:r>
+        <w:t>переменные</w:t>
+      </w:r>
+      <w:proofErr w:type="spellEnd"/>
+      <w:r>
+        <w:t xml:space="preserve">: camelCase – </w:t>
+      </w:r>
+      <w:proofErr w:type="spellStart"/>
+      <w:proofErr w:type="gramStart"/>
+      <w:r>
+        <w:t>generateAssignments</w:t>
+      </w:r>
+      <w:proofErr w:type="spellEnd"/>
+      <w:r>
+        <w:t>(</w:t>
+      </w:r>
+      <w:proofErr w:type="gramEnd"/>
+      <w:r>
+        <w:t xml:space="preserve">), </w:t>
+      </w:r>
+      <w:proofErr w:type="spellStart"/>
+      <w:r>
+        <w:t>participantEmail</w:t>
+      </w:r>
+      <w:proofErr w:type="spellEnd"/>
+      <w:r>
+        <w:t>.</w:t>
       </w:r>
     </w:p>
     <w:p>
@@ -893,7 +2284,15 @@
         <w:pStyle w:val="a0"/>
       </w:pPr>
       <w:r>
-        <w:t>• Константы: UPPER_SNAKE_CASE – DEFAULT_DRAW_DATE.</w:t>
+        <w:t xml:space="preserve">• </w:t>
+      </w:r>
+      <w:proofErr w:type="spellStart"/>
+      <w:r>
+        <w:t>Константы</w:t>
+      </w:r>
+      <w:proofErr w:type="spellEnd"/>
+      <w:r>
+        <w:t>: UPPER_SNAKE_CASE – DEFAULT_DRAW_DATE.</w:t>
       </w:r>
     </w:p>
     <w:p>
@@ -901,13 +2300,42 @@
         <w:pStyle w:val="a0"/>
       </w:pPr>
       <w:r>
-        <w:t>• DTO / Command‑объекты: ParticipantDto, CreateEvent</w:t>
+        <w:t>• DTO / Command‑</w:t>
+      </w:r>
+      <w:proofErr w:type="spellStart"/>
+      <w:r>
+        <w:t>объекты</w:t>
+      </w:r>
+      <w:proofErr w:type="spellEnd"/>
+      <w:r>
+        <w:t xml:space="preserve">: </w:t>
+      </w:r>
+      <w:proofErr w:type="spellStart"/>
+      <w:r>
+        <w:t>ParticipantDto</w:t>
+      </w:r>
+      <w:proofErr w:type="spellEnd"/>
+      <w:r>
+        <w:t xml:space="preserve">, </w:t>
+      </w:r>
+      <w:proofErr w:type="spellStart"/>
+      <w:r>
+        <w:t>CreateEvent</w:t>
       </w:r>
       <w:r>
         <w:t>Request</w:t>
       </w:r>
-      <w:r>
-        <w:t>, AssignmentResponse.</w:t>
+      <w:proofErr w:type="spellEnd"/>
+      <w:r>
+        <w:t xml:space="preserve">, </w:t>
+      </w:r>
+      <w:proofErr w:type="spellStart"/>
+      <w:r>
+        <w:t>AssignmentResponse</w:t>
+      </w:r>
+      <w:proofErr w:type="spellEnd"/>
+      <w:r>
+        <w:t>.</w:t>
       </w:r>
     </w:p>
     <w:p>
@@ -941,9 +2369,11 @@
         </w:rPr>
         <w:t xml:space="preserve"> или параметр‑объект, если &gt;3 аргументов или есть </w:t>
       </w:r>
+      <w:proofErr w:type="spellStart"/>
       <w:r>
         <w:t>boolean</w:t>
       </w:r>
+      <w:proofErr w:type="spellEnd"/>
       <w:r>
         <w:rPr>
           <w:lang w:val="ru-RU"/>
@@ -961,15 +2391,19 @@
         </w:rPr>
         <w:t xml:space="preserve">• Передача «именованных» параметров: </w:t>
       </w:r>
+      <w:proofErr w:type="spellStart"/>
+      <w:proofErr w:type="gramStart"/>
       <w:r>
         <w:t>startGame</w:t>
       </w:r>
+      <w:proofErr w:type="spellEnd"/>
       <w:r>
         <w:rPr>
           <w:lang w:val="ru-RU"/>
         </w:rPr>
         <w:t>(</w:t>
       </w:r>
+      <w:proofErr w:type="gramEnd"/>
       <w:r>
         <w:t>participants</w:t>
       </w:r>
@@ -979,17 +2413,37 @@
         </w:rPr>
         <w:t xml:space="preserve">, </w:t>
       </w:r>
+      <w:proofErr w:type="spellStart"/>
       <w:r>
         <w:t>isAnonymous</w:t>
       </w:r>
+      <w:proofErr w:type="spellEnd"/>
       <w:r>
         <w:rPr>
           <w:lang w:val="ru-RU"/>
         </w:rPr>
         <w:t xml:space="preserve">). </w:t>
       </w:r>
-      <w:r>
-        <w:t>Никогда startGame(array, true).</w:t>
+      <w:proofErr w:type="spellStart"/>
+      <w:r>
+        <w:t>Никогда</w:t>
+      </w:r>
+      <w:proofErr w:type="spellEnd"/>
+      <w:r>
+        <w:t xml:space="preserve"> </w:t>
+      </w:r>
+      <w:proofErr w:type="spellStart"/>
+      <w:proofErr w:type="gramStart"/>
+      <w:r>
+        <w:t>startGame</w:t>
+      </w:r>
+      <w:proofErr w:type="spellEnd"/>
+      <w:r>
+        <w:t>(</w:t>
+      </w:r>
+      <w:proofErr w:type="gramEnd"/>
+      <w:r>
+        <w:t>array, true).</w:t>
       </w:r>
     </w:p>
     <w:p>
@@ -1000,11 +2454,41 @@
         </w:rPr>
       </w:pPr>
       <w:r>
-        <w:t>• Булин‑геттеры с префиксом is/has – isAnonymousDraw().</w:t>
+        <w:t xml:space="preserve">• </w:t>
+      </w:r>
+      <w:proofErr w:type="spellStart"/>
+      <w:r>
+        <w:t>Булин‑геттеры</w:t>
+      </w:r>
+      <w:proofErr w:type="spellEnd"/>
+      <w:r>
+        <w:t xml:space="preserve"> с </w:t>
+      </w:r>
+      <w:proofErr w:type="spellStart"/>
+      <w:r>
+        <w:t>префиксом</w:t>
+      </w:r>
+      <w:proofErr w:type="spellEnd"/>
+      <w:r>
+        <w:t xml:space="preserve"> is/has – </w:t>
+      </w:r>
+      <w:proofErr w:type="spellStart"/>
+      <w:proofErr w:type="gramStart"/>
+      <w:r>
+        <w:t>isAnonymousDraw</w:t>
+      </w:r>
+      <w:proofErr w:type="spellEnd"/>
+      <w:r>
+        <w:t>(</w:t>
+      </w:r>
+      <w:proofErr w:type="gramEnd"/>
+      <w:r>
+        <w:t>).</w:t>
       </w:r>
       <w:r>
         <w:t xml:space="preserve"> </w:t>
       </w:r>
+      <w:proofErr w:type="spellStart"/>
       <w:r>
         <w:rPr>
           <w:highlight w:val="magenta"/>
@@ -1021,22 +2505,47 @@
         <w:rPr>
           <w:highlight w:val="magenta"/>
         </w:rPr>
-        <w:t xml:space="preserve">NotChotoTam == </w:t>
-      </w:r>
+        <w:t>NotChotoTam</w:t>
+      </w:r>
+      <w:proofErr w:type="spellEnd"/>
       <w:r>
         <w:rPr>
           <w:highlight w:val="magenta"/>
+        </w:rPr>
+        <w:t xml:space="preserve"> == </w:t>
+      </w:r>
+      <w:proofErr w:type="spellStart"/>
+      <w:r>
+        <w:rPr>
+          <w:highlight w:val="magenta"/>
           <w:lang w:val="ru-RU"/>
         </w:rPr>
         <w:t>ебантизм</w:t>
       </w:r>
+      <w:proofErr w:type="spellEnd"/>
     </w:p>
     <w:p>
       <w:pPr>
         <w:pStyle w:val="a0"/>
       </w:pPr>
       <w:r>
-        <w:t>• Repository ↔︎ Service ↔︎ Controller – разделение слоёв.</w:t>
+        <w:t xml:space="preserve">• Repository ↔︎ Service ↔︎ Controller – </w:t>
+      </w:r>
+      <w:proofErr w:type="spellStart"/>
+      <w:r>
+        <w:t>разделение</w:t>
+      </w:r>
+      <w:proofErr w:type="spellEnd"/>
+      <w:r>
+        <w:t xml:space="preserve"> </w:t>
+      </w:r>
+      <w:proofErr w:type="spellStart"/>
+      <w:r>
+        <w:t>слоёв</w:t>
+      </w:r>
+      <w:proofErr w:type="spellEnd"/>
+      <w:r>
+        <w:t>.</w:t>
       </w:r>
     </w:p>
     <w:p>
@@ -1044,7 +2553,151 @@
         <w:pStyle w:val="a0"/>
       </w:pPr>
       <w:r>
-        <w:t>• Facade‑pattern для связанных под‑сервисов: все вызовы UserProfileService, UserNotificationService идут через UserService (единую «точку входа»). Внешние слои знают только UserService.</w:t>
+        <w:t xml:space="preserve">• Facade‑pattern </w:t>
+      </w:r>
+      <w:proofErr w:type="spellStart"/>
+      <w:r>
+        <w:t>для</w:t>
+      </w:r>
+      <w:proofErr w:type="spellEnd"/>
+      <w:r>
+        <w:t xml:space="preserve"> </w:t>
+      </w:r>
+      <w:proofErr w:type="spellStart"/>
+      <w:r>
+        <w:t>связанных</w:t>
+      </w:r>
+      <w:proofErr w:type="spellEnd"/>
+      <w:r>
+        <w:t xml:space="preserve"> </w:t>
+      </w:r>
+      <w:proofErr w:type="spellStart"/>
+      <w:r>
+        <w:t>под‑сервисов</w:t>
+      </w:r>
+      <w:proofErr w:type="spellEnd"/>
+      <w:r>
+        <w:t xml:space="preserve">: </w:t>
+      </w:r>
+      <w:proofErr w:type="spellStart"/>
+      <w:r>
+        <w:t>все</w:t>
+      </w:r>
+      <w:proofErr w:type="spellEnd"/>
+      <w:r>
+        <w:t xml:space="preserve"> </w:t>
+      </w:r>
+      <w:proofErr w:type="spellStart"/>
+      <w:r>
+        <w:t>вызовы</w:t>
+      </w:r>
+      <w:proofErr w:type="spellEnd"/>
+      <w:r>
+        <w:t xml:space="preserve"> </w:t>
+      </w:r>
+      <w:proofErr w:type="spellStart"/>
+      <w:r>
+        <w:t>UserProfileService</w:t>
+      </w:r>
+      <w:proofErr w:type="spellEnd"/>
+      <w:r>
+        <w:t xml:space="preserve">, </w:t>
+      </w:r>
+      <w:proofErr w:type="spellStart"/>
+      <w:r>
+        <w:t>UserNotificationService</w:t>
+      </w:r>
+      <w:proofErr w:type="spellEnd"/>
+      <w:r>
+        <w:t xml:space="preserve"> </w:t>
+      </w:r>
+      <w:proofErr w:type="spellStart"/>
+      <w:r>
+        <w:t>идут</w:t>
+      </w:r>
+      <w:proofErr w:type="spellEnd"/>
+      <w:r>
+        <w:t xml:space="preserve"> </w:t>
+      </w:r>
+      <w:proofErr w:type="spellStart"/>
+      <w:r>
+        <w:t>через</w:t>
+      </w:r>
+      <w:proofErr w:type="spellEnd"/>
+      <w:r>
+        <w:t xml:space="preserve"> </w:t>
+      </w:r>
+      <w:proofErr w:type="spellStart"/>
+      <w:r>
+        <w:t>UserService</w:t>
+      </w:r>
+      <w:proofErr w:type="spellEnd"/>
+      <w:r>
+        <w:t xml:space="preserve"> (</w:t>
+      </w:r>
+      <w:proofErr w:type="spellStart"/>
+      <w:r>
+        <w:t>единую</w:t>
+      </w:r>
+      <w:proofErr w:type="spellEnd"/>
+      <w:r>
+        <w:t xml:space="preserve"> «</w:t>
+      </w:r>
+      <w:proofErr w:type="spellStart"/>
+      <w:r>
+        <w:t>точку</w:t>
+      </w:r>
+      <w:proofErr w:type="spellEnd"/>
+      <w:r>
+        <w:t xml:space="preserve"> </w:t>
+      </w:r>
+      <w:proofErr w:type="spellStart"/>
+      <w:r>
+        <w:t>входа</w:t>
+      </w:r>
+      <w:proofErr w:type="spellEnd"/>
+      <w:r>
+        <w:t xml:space="preserve">»). </w:t>
+      </w:r>
+      <w:proofErr w:type="spellStart"/>
+      <w:r>
+        <w:t>Внешние</w:t>
+      </w:r>
+      <w:proofErr w:type="spellEnd"/>
+      <w:r>
+        <w:t xml:space="preserve"> </w:t>
+      </w:r>
+      <w:proofErr w:type="spellStart"/>
+      <w:r>
+        <w:t>слои</w:t>
+      </w:r>
+      <w:proofErr w:type="spellEnd"/>
+      <w:r>
+        <w:t xml:space="preserve"> </w:t>
+      </w:r>
+      <w:proofErr w:type="spellStart"/>
+      <w:r>
+        <w:t>знают</w:t>
+      </w:r>
+      <w:proofErr w:type="spellEnd"/>
+      <w:r>
+        <w:t xml:space="preserve"> </w:t>
+      </w:r>
+      <w:proofErr w:type="spellStart"/>
+      <w:r>
+        <w:t>только</w:t>
+      </w:r>
+      <w:proofErr w:type="spellEnd"/>
+      <w:r>
+        <w:t xml:space="preserve"> </w:t>
+      </w:r>
+      <w:proofErr w:type="spellStart"/>
+      <w:r>
+        <w:t>UserService</w:t>
+      </w:r>
+      <w:proofErr w:type="spellEnd"/>
+      <w:r>
+        <w:t>.</w:t>
       </w:r>
     </w:p>
     <w:p>
@@ -1058,7 +2711,77 @@
         <w:rPr>
           <w:highlight w:val="magenta"/>
         </w:rPr>
-        <w:t>Strategy‑pattern для разных алгоритмов распределения подарков (classic draw, avoidance draw).</w:t>
+        <w:t xml:space="preserve">Strategy‑pattern </w:t>
+      </w:r>
+      <w:proofErr w:type="spellStart"/>
+      <w:r>
+        <w:rPr>
+          <w:highlight w:val="magenta"/>
+        </w:rPr>
+        <w:t>для</w:t>
+      </w:r>
+      <w:proofErr w:type="spellEnd"/>
+      <w:r>
+        <w:rPr>
+          <w:highlight w:val="magenta"/>
+        </w:rPr>
+        <w:t xml:space="preserve"> </w:t>
+      </w:r>
+      <w:proofErr w:type="spellStart"/>
+      <w:r>
+        <w:rPr>
+          <w:highlight w:val="magenta"/>
+        </w:rPr>
+        <w:t>разных</w:t>
+      </w:r>
+      <w:proofErr w:type="spellEnd"/>
+      <w:r>
+        <w:rPr>
+          <w:highlight w:val="magenta"/>
+        </w:rPr>
+        <w:t xml:space="preserve"> </w:t>
+      </w:r>
+      <w:proofErr w:type="spellStart"/>
+      <w:r>
+        <w:rPr>
+          <w:highlight w:val="magenta"/>
+        </w:rPr>
+        <w:t>алгоритмов</w:t>
+      </w:r>
+      <w:proofErr w:type="spellEnd"/>
+      <w:r>
+        <w:rPr>
+          <w:highlight w:val="magenta"/>
+        </w:rPr>
+        <w:t xml:space="preserve"> </w:t>
+      </w:r>
+      <w:proofErr w:type="spellStart"/>
+      <w:r>
+        <w:rPr>
+          <w:highlight w:val="magenta"/>
+        </w:rPr>
+        <w:t>распределения</w:t>
+      </w:r>
+      <w:proofErr w:type="spellEnd"/>
+      <w:r>
+        <w:rPr>
+          <w:highlight w:val="magenta"/>
+        </w:rPr>
+        <w:t xml:space="preserve"> </w:t>
+      </w:r>
+      <w:proofErr w:type="spellStart"/>
+      <w:r>
+        <w:rPr>
+          <w:highlight w:val="magenta"/>
+        </w:rPr>
+        <w:t>подарков</w:t>
+      </w:r>
+      <w:proofErr w:type="spellEnd"/>
+      <w:r>
+        <w:rPr>
+          <w:highlight w:val="magenta"/>
+        </w:rPr>
+        <w:t xml:space="preserve"> (classic draw, avoidance draw).</w:t>
       </w:r>
     </w:p>
     <w:p>
@@ -1066,7 +2789,31 @@
         <w:pStyle w:val="a0"/>
       </w:pPr>
       <w:r>
-        <w:t>• Тесты: *Test.java, под src/test/java.</w:t>
+        <w:t xml:space="preserve">• </w:t>
+      </w:r>
+      <w:proofErr w:type="spellStart"/>
+      <w:r>
+        <w:t>Тесты</w:t>
+      </w:r>
+      <w:proofErr w:type="spellEnd"/>
+      <w:r>
+        <w:t xml:space="preserve">: *Test.java, </w:t>
+      </w:r>
+      <w:proofErr w:type="spellStart"/>
+      <w:r>
+        <w:t>под</w:t>
+      </w:r>
+      <w:proofErr w:type="spellEnd"/>
+      <w:r>
+        <w:t xml:space="preserve"> </w:t>
+      </w:r>
+      <w:proofErr w:type="spellStart"/>
+      <w:r>
+        <w:t>src</w:t>
+      </w:r>
+      <w:proofErr w:type="spellEnd"/>
+      <w:r>
+        <w:t>/test/java.</w:t>
       </w:r>
     </w:p>
     <w:p>
@@ -1082,7 +2829,55 @@
         <w:pStyle w:val="a0"/>
       </w:pPr>
       <w:r>
-        <w:t>• Файлы компонентов: PascalCase = имя default‑экспорта – CreateEventForm.tsx.</w:t>
+        <w:t xml:space="preserve">• </w:t>
+      </w:r>
+      <w:proofErr w:type="spellStart"/>
+      <w:r>
+        <w:t>Файлы</w:t>
+      </w:r>
+      <w:proofErr w:type="spellEnd"/>
+      <w:r>
+        <w:t xml:space="preserve"> </w:t>
+      </w:r>
+      <w:proofErr w:type="spellStart"/>
+      <w:r>
+        <w:t>компонентов</w:t>
+      </w:r>
+      <w:proofErr w:type="spellEnd"/>
+      <w:r>
+        <w:t xml:space="preserve">: </w:t>
+      </w:r>
+      <w:proofErr w:type="spellStart"/>
+      <w:r>
+        <w:t>PascalCase</w:t>
+      </w:r>
+      <w:proofErr w:type="spellEnd"/>
+      <w:r>
+        <w:t xml:space="preserve"> = </w:t>
+      </w:r>
+      <w:proofErr w:type="spellStart"/>
+      <w:r>
+        <w:t>имя</w:t>
+      </w:r>
+      <w:proofErr w:type="spellEnd"/>
+      <w:r>
+        <w:t xml:space="preserve"> default‑</w:t>
+      </w:r>
+      <w:proofErr w:type="spellStart"/>
+      <w:r>
+        <w:t>экспорта</w:t>
+      </w:r>
+      <w:proofErr w:type="spellEnd"/>
+      <w:r>
+        <w:t xml:space="preserve"> – </w:t>
+      </w:r>
+      <w:proofErr w:type="spellStart"/>
+      <w:r>
+        <w:t>CreateEventForm.tsx</w:t>
+      </w:r>
+      <w:proofErr w:type="spellEnd"/>
+      <w:r>
+        <w:t>.</w:t>
       </w:r>
     </w:p>
     <w:p>
@@ -1090,7 +2885,31 @@
         <w:pStyle w:val="a0"/>
       </w:pPr>
       <w:r>
-        <w:t>• Hooks: префикс use – useParticipants, useDrawAssignments.</w:t>
+        <w:t xml:space="preserve">• Hooks: </w:t>
+      </w:r>
+      <w:proofErr w:type="spellStart"/>
+      <w:r>
+        <w:t>префикс</w:t>
+      </w:r>
+      <w:proofErr w:type="spellEnd"/>
+      <w:r>
+        <w:t xml:space="preserve"> use – </w:t>
+      </w:r>
+      <w:proofErr w:type="spellStart"/>
+      <w:r>
+        <w:t>useParticipants</w:t>
+      </w:r>
+      <w:proofErr w:type="spellEnd"/>
+      <w:r>
+        <w:t xml:space="preserve">, </w:t>
+      </w:r>
+      <w:proofErr w:type="spellStart"/>
+      <w:r>
+        <w:t>useDrawAssignments</w:t>
+      </w:r>
+      <w:proofErr w:type="spellEnd"/>
+      <w:r>
+        <w:t>.</w:t>
       </w:r>
     </w:p>
     <w:p>
@@ -1098,7 +2917,39 @@
         <w:pStyle w:val="a0"/>
       </w:pPr>
       <w:r>
-        <w:t>• Переменные состояния: camelCase – isLoading, currentPage.</w:t>
+        <w:t xml:space="preserve">• </w:t>
+      </w:r>
+      <w:proofErr w:type="spellStart"/>
+      <w:r>
+        <w:t>Переменные</w:t>
+      </w:r>
+      <w:proofErr w:type="spellEnd"/>
+      <w:r>
+        <w:t xml:space="preserve"> </w:t>
+      </w:r>
+      <w:proofErr w:type="spellStart"/>
+      <w:r>
+        <w:t>состояния</w:t>
+      </w:r>
+      <w:proofErr w:type="spellEnd"/>
+      <w:r>
+        <w:t xml:space="preserve">: camelCase – </w:t>
+      </w:r>
+      <w:proofErr w:type="spellStart"/>
+      <w:r>
+        <w:t>isLoading</w:t>
+      </w:r>
+      <w:proofErr w:type="spellEnd"/>
+      <w:r>
+        <w:t xml:space="preserve">, </w:t>
+      </w:r>
+      <w:proofErr w:type="spellStart"/>
+      <w:r>
+        <w:t>currentPage</w:t>
+      </w:r>
+      <w:proofErr w:type="spellEnd"/>
+      <w:r>
+        <w:t>.</w:t>
       </w:r>
     </w:p>
     <w:p>
@@ -1106,7 +2957,49 @@
         <w:pStyle w:val="a0"/>
       </w:pPr>
       <w:r>
-        <w:t>• Named parameters через объект‑деструктуризацию: startGame({ participants, isAnonymous }).</w:t>
+        <w:t xml:space="preserve">• Named parameters </w:t>
+      </w:r>
+      <w:proofErr w:type="spellStart"/>
+      <w:r>
+        <w:t>через</w:t>
+      </w:r>
+      <w:proofErr w:type="spellEnd"/>
+      <w:r>
+        <w:t xml:space="preserve"> </w:t>
+      </w:r>
+      <w:proofErr w:type="spellStart"/>
+      <w:r>
+        <w:t>объект‑деструктуризацию</w:t>
+      </w:r>
+      <w:proofErr w:type="spellEnd"/>
+      <w:r>
+        <w:t xml:space="preserve">: </w:t>
+      </w:r>
+      <w:proofErr w:type="spellStart"/>
+      <w:proofErr w:type="gramStart"/>
+      <w:r>
+        <w:t>startGame</w:t>
+      </w:r>
+      <w:proofErr w:type="spellEnd"/>
+      <w:r>
+        <w:t>({ participants</w:t>
+      </w:r>
+      <w:proofErr w:type="gramEnd"/>
+      <w:r>
+        <w:t xml:space="preserve">, </w:t>
+      </w:r>
+      <w:proofErr w:type="spellStart"/>
+      <w:proofErr w:type="gramStart"/>
+      <w:r>
+        <w:t>isAnonymous</w:t>
+      </w:r>
+      <w:proofErr w:type="spellEnd"/>
+      <w:r>
+        <w:t xml:space="preserve"> }</w:t>
+      </w:r>
+      <w:proofErr w:type="gramEnd"/>
+      <w:r>
+        <w:t>).</w:t>
       </w:r>
     </w:p>
     <w:p>
@@ -1182,7 +3075,35 @@
         <w:rPr>
           <w:highlight w:val="magenta"/>
         </w:rPr>
-        <w:t>Container / Presentational pattern: логика в containers, чистый UI в components.</w:t>
+        <w:t xml:space="preserve">Container / Presentational pattern: </w:t>
+      </w:r>
+      <w:proofErr w:type="spellStart"/>
+      <w:r>
+        <w:rPr>
+          <w:highlight w:val="magenta"/>
+        </w:rPr>
+        <w:t>логика</w:t>
+      </w:r>
+      <w:proofErr w:type="spellEnd"/>
+      <w:r>
+        <w:rPr>
+          <w:highlight w:val="magenta"/>
+        </w:rPr>
+        <w:t xml:space="preserve"> в containers, </w:t>
+      </w:r>
+      <w:proofErr w:type="spellStart"/>
+      <w:r>
+        <w:rPr>
+          <w:highlight w:val="magenta"/>
+        </w:rPr>
+        <w:t>чистый</w:t>
+      </w:r>
+      <w:proofErr w:type="spellEnd"/>
+      <w:r>
+        <w:rPr>
+          <w:highlight w:val="magenta"/>
+        </w:rPr>
+        <w:t xml:space="preserve"> UI в components.</w:t>
       </w:r>
     </w:p>
     <w:p>
@@ -1190,7 +3111,71 @@
         <w:pStyle w:val="a0"/>
       </w:pPr>
       <w:r>
-        <w:t>• Custom Hook pattern – всё, что использует useState/useEffect более одного раза.</w:t>
+        <w:t xml:space="preserve">• Custom Hook pattern – </w:t>
+      </w:r>
+      <w:proofErr w:type="spellStart"/>
+      <w:r>
+        <w:t>всё</w:t>
+      </w:r>
+      <w:proofErr w:type="spellEnd"/>
+      <w:r>
+        <w:t xml:space="preserve">, </w:t>
+      </w:r>
+      <w:proofErr w:type="spellStart"/>
+      <w:r>
+        <w:t>что</w:t>
+      </w:r>
+      <w:proofErr w:type="spellEnd"/>
+      <w:r>
+        <w:t xml:space="preserve"> </w:t>
+      </w:r>
+      <w:proofErr w:type="spellStart"/>
+      <w:r>
+        <w:t>использует</w:t>
+      </w:r>
+      <w:proofErr w:type="spellEnd"/>
+      <w:r>
+        <w:t xml:space="preserve"> </w:t>
+      </w:r>
+      <w:proofErr w:type="spellStart"/>
+      <w:r>
+        <w:t>useState</w:t>
+      </w:r>
+      <w:proofErr w:type="spellEnd"/>
+      <w:r>
+        <w:t>/</w:t>
+      </w:r>
+      <w:proofErr w:type="spellStart"/>
+      <w:r>
+        <w:t>useEffect</w:t>
+      </w:r>
+      <w:proofErr w:type="spellEnd"/>
+      <w:r>
+        <w:t xml:space="preserve"> </w:t>
+      </w:r>
+      <w:proofErr w:type="spellStart"/>
+      <w:r>
+        <w:t>более</w:t>
+      </w:r>
+      <w:proofErr w:type="spellEnd"/>
+      <w:r>
+        <w:t xml:space="preserve"> </w:t>
+      </w:r>
+      <w:proofErr w:type="spellStart"/>
+      <w:r>
+        <w:t>одного</w:t>
+      </w:r>
+      <w:proofErr w:type="spellEnd"/>
+      <w:r>
+        <w:t xml:space="preserve"> </w:t>
+      </w:r>
+      <w:proofErr w:type="spellStart"/>
+      <w:r>
+        <w:t>раза</w:t>
+      </w:r>
+      <w:proofErr w:type="spellEnd"/>
+      <w:r>
+        <w:t>.</w:t>
       </w:r>
     </w:p>
     <w:p>
@@ -1205,7 +3190,21 @@
           <w:lang w:val="ru-RU"/>
         </w:rPr>
         <w:lastRenderedPageBreak/>
-        <w:t>• Импорты: абсолютные алиасы @</w:t>
+        <w:t xml:space="preserve">• Импорты: абсолютные </w:t>
+      </w:r>
+      <w:proofErr w:type="spellStart"/>
+      <w:r>
+        <w:rPr>
+          <w:lang w:val="ru-RU"/>
+        </w:rPr>
+        <w:t>алиасы</w:t>
+      </w:r>
+      <w:proofErr w:type="spellEnd"/>
+      <w:r>
+        <w:rPr>
+          <w:lang w:val="ru-RU"/>
+        </w:rPr>
+        <w:t xml:space="preserve"> @</w:t>
       </w:r>
       <w:r>
         <w:t>components</w:t>
@@ -1256,9 +3255,11 @@
         </w:rPr>
         <w:t xml:space="preserve"> или тематические (</w:t>
       </w:r>
+      <w:proofErr w:type="spellStart"/>
       <w:r>
         <w:t>santa</w:t>
       </w:r>
+      <w:proofErr w:type="spellEnd"/>
       <w:r>
         <w:rPr>
           <w:lang w:val="ru-RU"/>
@@ -1271,7 +3272,23 @@
         <w:pStyle w:val="a0"/>
       </w:pPr>
       <w:r>
-        <w:t>• Таблицы: snake_case + plural – events, participants, assignments.</w:t>
+        <w:t xml:space="preserve">• </w:t>
+      </w:r>
+      <w:proofErr w:type="spellStart"/>
+      <w:r>
+        <w:t>Таблицы</w:t>
+      </w:r>
+      <w:proofErr w:type="spellEnd"/>
+      <w:r>
+        <w:t xml:space="preserve">: </w:t>
+      </w:r>
+      <w:proofErr w:type="spellStart"/>
+      <w:r>
+        <w:t>snake_case</w:t>
+      </w:r>
+      <w:proofErr w:type="spellEnd"/>
+      <w:r>
+        <w:t xml:space="preserve"> + plural – events, participants, assignments.</w:t>
       </w:r>
     </w:p>
     <w:p>
@@ -1279,7 +3296,31 @@
         <w:pStyle w:val="a0"/>
       </w:pPr>
       <w:r>
-        <w:t>• PK: surrogate id (bigserial). FK – event_id, participant_id.</w:t>
+        <w:t>• PK: surrogate id (</w:t>
+      </w:r>
+      <w:proofErr w:type="spellStart"/>
+      <w:r>
+        <w:t>bigserial</w:t>
+      </w:r>
+      <w:proofErr w:type="spellEnd"/>
+      <w:r>
+        <w:t xml:space="preserve">). FK – </w:t>
+      </w:r>
+      <w:proofErr w:type="spellStart"/>
+      <w:r>
+        <w:t>event_id</w:t>
+      </w:r>
+      <w:proofErr w:type="spellEnd"/>
+      <w:r>
+        <w:t xml:space="preserve">, </w:t>
+      </w:r>
+      <w:proofErr w:type="spellStart"/>
+      <w:r>
+        <w:t>participant_id</w:t>
+      </w:r>
+      <w:proofErr w:type="spellEnd"/>
+      <w:r>
+        <w:t>.</w:t>
       </w:r>
     </w:p>
     <w:p>
@@ -1287,8 +3328,29 @@
         <w:pStyle w:val="a0"/>
       </w:pPr>
       <w:r>
-        <w:t>• Индексы: idx_{table}_{columns}.</w:t>
-      </w:r>
+        <w:t xml:space="preserve">• </w:t>
+      </w:r>
+      <w:proofErr w:type="spellStart"/>
+      <w:r>
+        <w:t>Индексы</w:t>
+      </w:r>
+      <w:proofErr w:type="spellEnd"/>
+      <w:r>
+        <w:t xml:space="preserve">: </w:t>
+      </w:r>
+      <w:proofErr w:type="spellStart"/>
+      <w:r>
+        <w:t>idx</w:t>
+      </w:r>
+      <w:proofErr w:type="spellEnd"/>
+      <w:r>
+        <w:t>_{</w:t>
+      </w:r>
+      <w:proofErr w:type="gramStart"/>
+      <w:r>
+        <w:t>table}_{columns}.</w:t>
+      </w:r>
+      <w:proofErr w:type="gramEnd"/>
     </w:p>
     <w:p>
       <w:pPr>
@@ -1301,7 +3363,49 @@
         <w:rPr>
           <w:highlight w:val="magenta"/>
         </w:rPr>
-        <w:t>• Materialized View pattern для отчётных агрегаций.</w:t>
+        <w:t xml:space="preserve">• Materialized View pattern </w:t>
+      </w:r>
+      <w:proofErr w:type="spellStart"/>
+      <w:r>
+        <w:rPr>
+          <w:highlight w:val="magenta"/>
+        </w:rPr>
+        <w:t>для</w:t>
+      </w:r>
+      <w:proofErr w:type="spellEnd"/>
+      <w:r>
+        <w:rPr>
+          <w:highlight w:val="magenta"/>
+        </w:rPr>
+        <w:t xml:space="preserve"> </w:t>
+      </w:r>
+      <w:proofErr w:type="spellStart"/>
+      <w:r>
+        <w:rPr>
+          <w:highlight w:val="magenta"/>
+        </w:rPr>
+        <w:t>отчётных</w:t>
+      </w:r>
+      <w:proofErr w:type="spellEnd"/>
+      <w:r>
+        <w:rPr>
+          <w:highlight w:val="magenta"/>
+        </w:rPr>
+        <w:t xml:space="preserve"> </w:t>
+      </w:r>
+      <w:proofErr w:type="spellStart"/>
+      <w:r>
+        <w:rPr>
+          <w:highlight w:val="magenta"/>
+        </w:rPr>
+        <w:t>агрегаций</w:t>
+      </w:r>
+      <w:proofErr w:type="spellEnd"/>
+      <w:r>
+        <w:rPr>
+          <w:highlight w:val="magenta"/>
+        </w:rPr>
+        <w:t>.</w:t>
       </w:r>
     </w:p>
     <w:p>
@@ -1309,7 +3413,23 @@
         <w:pStyle w:val="a0"/>
       </w:pPr>
       <w:r>
-        <w:t>• Миграции: Liquibase/Flyway с timestamp‑префиксом – 20250719‑01‑init.sql.</w:t>
+        <w:t xml:space="preserve">• </w:t>
+      </w:r>
+      <w:proofErr w:type="spellStart"/>
+      <w:r>
+        <w:t>Миграции</w:t>
+      </w:r>
+      <w:proofErr w:type="spellEnd"/>
+      <w:r>
+        <w:t>: Liquibase/Flyway с timestamp‑</w:t>
+      </w:r>
+      <w:proofErr w:type="spellStart"/>
+      <w:r>
+        <w:t>префиксом</w:t>
+      </w:r>
+      <w:proofErr w:type="spellEnd"/>
+      <w:r>
+        <w:t xml:space="preserve"> – 20250719‑01‑init.sql.</w:t>
       </w:r>
     </w:p>
     <w:p>
@@ -1317,8 +3437,21 @@
         <w:pStyle w:val="1"/>
       </w:pPr>
       <w:r>
-        <w:t>5. Комментарии и документация</w:t>
-      </w:r>
+        <w:t xml:space="preserve">5. </w:t>
+      </w:r>
+      <w:proofErr w:type="spellStart"/>
+      <w:r>
+        <w:t>Комментарии</w:t>
+      </w:r>
+      <w:proofErr w:type="spellEnd"/>
+      <w:r>
+        <w:t xml:space="preserve"> и </w:t>
+      </w:r>
+      <w:proofErr w:type="spellStart"/>
+      <w:r>
+        <w:t>документация</w:t>
+      </w:r>
+      <w:proofErr w:type="spellEnd"/>
     </w:p>
     <w:p>
       <w:pPr>
@@ -1342,9 +3475,11 @@
         </w:rPr>
         <w:t xml:space="preserve"> / </w:t>
       </w:r>
+      <w:proofErr w:type="spellStart"/>
       <w:r>
         <w:t>TSDoc</w:t>
       </w:r>
+      <w:proofErr w:type="spellEnd"/>
       <w:r>
         <w:rPr>
           <w:lang w:val="ru-RU"/>
@@ -1383,9 +3518,11 @@
         </w:rPr>
         <w:t xml:space="preserve"> (</w:t>
       </w:r>
+      <w:proofErr w:type="spellStart"/>
       <w:r>
         <w:t>SpringDoc</w:t>
       </w:r>
+      <w:proofErr w:type="spellEnd"/>
       <w:r>
         <w:rPr>
           <w:lang w:val="ru-RU"/>
@@ -1430,7 +3567,31 @@
         <w:pStyle w:val="a0"/>
       </w:pPr>
       <w:r>
-        <w:t>• ADR‑pattern (Architecture Decision Record) для ключевых решений.</w:t>
+        <w:t xml:space="preserve">• ADR‑pattern (Architecture Decision Record) </w:t>
+      </w:r>
+      <w:proofErr w:type="spellStart"/>
+      <w:r>
+        <w:t>для</w:t>
+      </w:r>
+      <w:proofErr w:type="spellEnd"/>
+      <w:r>
+        <w:t xml:space="preserve"> </w:t>
+      </w:r>
+      <w:proofErr w:type="spellStart"/>
+      <w:r>
+        <w:t>ключевых</w:t>
+      </w:r>
+      <w:proofErr w:type="spellEnd"/>
+      <w:r>
+        <w:t xml:space="preserve"> </w:t>
+      </w:r>
+      <w:proofErr w:type="spellStart"/>
+      <w:r>
+        <w:t>решений</w:t>
+      </w:r>
+      <w:proofErr w:type="spellEnd"/>
+      <w:r>
+        <w:t>.</w:t>
       </w:r>
     </w:p>
     <w:p>
@@ -1438,7 +3599,23 @@
         <w:pStyle w:val="1"/>
       </w:pPr>
       <w:r>
-        <w:t>6. Проверка стиля и CI</w:t>
+        <w:t xml:space="preserve">6. </w:t>
+      </w:r>
+      <w:proofErr w:type="spellStart"/>
+      <w:r>
+        <w:t>Проверка</w:t>
+      </w:r>
+      <w:proofErr w:type="spellEnd"/>
+      <w:r>
+        <w:t xml:space="preserve"> </w:t>
+      </w:r>
+      <w:proofErr w:type="spellStart"/>
+      <w:r>
+        <w:t>стиля</w:t>
+      </w:r>
+      <w:proofErr w:type="spellEnd"/>
+      <w:r>
+        <w:t xml:space="preserve"> и CI</w:t>
       </w:r>
     </w:p>
     <w:p>
@@ -1446,7 +3623,31 @@
         <w:pStyle w:val="a0"/>
       </w:pPr>
       <w:r>
-        <w:t>• Java: Checkstyle + SpotBugs + Spring Boot DevTools.</w:t>
+        <w:t xml:space="preserve">• Java: </w:t>
+      </w:r>
+      <w:proofErr w:type="spellStart"/>
+      <w:r>
+        <w:t>Checkstyle</w:t>
+      </w:r>
+      <w:proofErr w:type="spellEnd"/>
+      <w:r>
+        <w:t xml:space="preserve"> + </w:t>
+      </w:r>
+      <w:proofErr w:type="spellStart"/>
+      <w:r>
+        <w:t>SpotBugs</w:t>
+      </w:r>
+      <w:proofErr w:type="spellEnd"/>
+      <w:r>
+        <w:t xml:space="preserve"> + Spring Boot </w:t>
+      </w:r>
+      <w:proofErr w:type="spellStart"/>
+      <w:r>
+        <w:t>DevTools</w:t>
+      </w:r>
+      <w:proofErr w:type="spellEnd"/>
+      <w:r>
+        <w:t>.</w:t>
       </w:r>
     </w:p>
     <w:p>
@@ -1454,7 +3655,23 @@
         <w:pStyle w:val="a0"/>
       </w:pPr>
       <w:r>
-        <w:t>• JS/TS: ESLint (airbnb‑config) + Prettier.</w:t>
+        <w:t xml:space="preserve">• JS/TS: </w:t>
+      </w:r>
+      <w:proofErr w:type="spellStart"/>
+      <w:r>
+        <w:t>ESLint</w:t>
+      </w:r>
+      <w:proofErr w:type="spellEnd"/>
+      <w:r>
+        <w:t xml:space="preserve"> (</w:t>
+      </w:r>
+      <w:proofErr w:type="spellStart"/>
+      <w:r>
+        <w:t>airbnb</w:t>
+      </w:r>
+      <w:proofErr w:type="spellEnd"/>
+      <w:r>
+        <w:t>‑config) + Prettier.</w:t>
       </w:r>
     </w:p>
     <w:p>
@@ -1462,7 +3679,23 @@
         <w:pStyle w:val="a0"/>
       </w:pPr>
       <w:r>
-        <w:t>• Git hooks (Husky): npm run lint &amp;&amp; mvn test.</w:t>
+        <w:t xml:space="preserve">• Git hooks (Husky): </w:t>
+      </w:r>
+      <w:proofErr w:type="spellStart"/>
+      <w:r>
+        <w:t>npm</w:t>
+      </w:r>
+      <w:proofErr w:type="spellEnd"/>
+      <w:r>
+        <w:t xml:space="preserve"> run lint &amp;&amp; </w:t>
+      </w:r>
+      <w:proofErr w:type="spellStart"/>
+      <w:r>
+        <w:t>mvn</w:t>
+      </w:r>
+      <w:proofErr w:type="spellEnd"/>
+      <w:r>
+        <w:t xml:space="preserve"> test.</w:t>
       </w:r>
     </w:p>
     <w:p>
@@ -1507,6 +3740,12 @@
         <w:t xml:space="preserve"> </w:t>
       </w:r>
       <w:r>
+        <w:rPr>
+          <w:b/>
+          <w:bCs/>
+          <w:i/>
+          <w:iCs/>
+        </w:rPr>
         <w:t>main</w:t>
       </w:r>
       <w:r>
@@ -1516,7 +3755,91 @@
         <w:t xml:space="preserve"> – защищённая ветка, всегда деплой‑готовая. </w:t>
       </w:r>
       <w:r>
-        <w:t>CI: 'build → test → deploy-prod'. Мёрдж только через pull‑request из dev; fast‑forward или squash.</w:t>
+        <w:t xml:space="preserve">CI: 'build → test → deploy-prod'. </w:t>
+      </w:r>
+      <w:proofErr w:type="spellStart"/>
+      <w:r>
+        <w:t>Мёрдж</w:t>
+      </w:r>
+      <w:proofErr w:type="spellEnd"/>
+      <w:r>
+        <w:t xml:space="preserve"> </w:t>
+      </w:r>
+      <w:proofErr w:type="spellStart"/>
+      <w:r>
+        <w:t>только</w:t>
+      </w:r>
+      <w:proofErr w:type="spellEnd"/>
+      <w:r>
+        <w:t xml:space="preserve"> </w:t>
+      </w:r>
+      <w:proofErr w:type="spellStart"/>
+      <w:r>
+        <w:t>через</w:t>
+      </w:r>
+      <w:proofErr w:type="spellEnd"/>
+      <w:r>
+        <w:t xml:space="preserve"> pull‑request </w:t>
+      </w:r>
+      <w:proofErr w:type="spellStart"/>
+      <w:r>
+        <w:t>из</w:t>
+      </w:r>
+      <w:proofErr w:type="spellEnd"/>
+      <w:r>
+        <w:t xml:space="preserve"> dev; fast‑forward </w:t>
+      </w:r>
+      <w:proofErr w:type="spellStart"/>
+      <w:r>
+        <w:t>или</w:t>
+      </w:r>
+      <w:proofErr w:type="spellEnd"/>
+      <w:r>
+        <w:t xml:space="preserve"> squash.</w:t>
+      </w:r>
+    </w:p>
+    <w:p>
+      <w:pPr>
+        <w:pStyle w:val="a0"/>
+        <w:rPr>
+          <w:lang w:val="ru-RU"/>
+        </w:rPr>
+      </w:pPr>
+      <w:r>
+        <w:rPr>
+          <w:lang w:val="ru-RU"/>
+        </w:rPr>
+        <w:t>До релиза первого релиза –</w:t>
+      </w:r>
+      <w:r>
+        <w:rPr>
+          <w:lang w:val="ru-RU"/>
+        </w:rPr>
+        <w:t xml:space="preserve"> </w:t>
+      </w:r>
+      <w:r>
+        <w:rPr>
+          <w:b/>
+          <w:bCs/>
+          <w:i/>
+          <w:iCs/>
+        </w:rPr>
+        <w:t>main</w:t>
+      </w:r>
+      <w:r>
+        <w:rPr>
+          <w:lang w:val="ru-RU"/>
+        </w:rPr>
+        <w:t xml:space="preserve"> есть главная, и все пуши проходят в неё. После релиза, основной веткой для разработки становится </w:t>
+      </w:r>
+      <w:r>
+        <w:rPr>
+          <w:b/>
+          <w:bCs/>
+          <w:i/>
+          <w:iCs/>
+        </w:rPr>
+        <w:t>dev</w:t>
       </w:r>
     </w:p>
     <w:p>
@@ -1539,6 +3862,12 @@
         <w:t xml:space="preserve"> </w:t>
       </w:r>
       <w:r>
+        <w:rPr>
+          <w:b/>
+          <w:bCs/>
+          <w:i/>
+          <w:iCs/>
+        </w:rPr>
         <w:t>dev</w:t>
       </w:r>
       <w:r>
@@ -1548,7 +3877,39 @@
         <w:t xml:space="preserve"> – интеграционная ветка текущей разработки. </w:t>
       </w:r>
       <w:r>
-        <w:t>CI: 'build → test → deploy‑staging'. После стабилизации релиза делаем pull‑request в main.</w:t>
+        <w:t xml:space="preserve">CI: 'build → test → deploy‑staging'. </w:t>
+      </w:r>
+      <w:proofErr w:type="spellStart"/>
+      <w:r>
+        <w:t>После</w:t>
+      </w:r>
+      <w:proofErr w:type="spellEnd"/>
+      <w:r>
+        <w:t xml:space="preserve"> </w:t>
+      </w:r>
+      <w:proofErr w:type="spellStart"/>
+      <w:r>
+        <w:t>стабилизации</w:t>
+      </w:r>
+      <w:proofErr w:type="spellEnd"/>
+      <w:r>
+        <w:t xml:space="preserve"> </w:t>
+      </w:r>
+      <w:proofErr w:type="spellStart"/>
+      <w:r>
+        <w:t>релиза</w:t>
+      </w:r>
+      <w:proofErr w:type="spellEnd"/>
+      <w:r>
+        <w:t xml:space="preserve"> </w:t>
+      </w:r>
+      <w:proofErr w:type="spellStart"/>
+      <w:r>
+        <w:t>делаем</w:t>
+      </w:r>
+      <w:proofErr w:type="spellEnd"/>
+      <w:r>
+        <w:t xml:space="preserve"> pull‑request в main.</w:t>
       </w:r>
     </w:p>
     <w:p>
@@ -1556,7 +3917,67 @@
         <w:pStyle w:val="a0"/>
       </w:pPr>
       <w:r>
-        <w:t>• 🌱 feature/&lt;short-ticket-or-desc&gt; – из dev; одна фича = одна ветка. Пример: feature/SS-42-random-draw.</w:t>
+        <w:t xml:space="preserve">• 🌱 </w:t>
+      </w:r>
+      <w:r>
+        <w:rPr>
+          <w:b/>
+          <w:bCs/>
+          <w:i/>
+          <w:iCs/>
+        </w:rPr>
+        <w:t>feature</w:t>
+      </w:r>
+      <w:r>
+        <w:t xml:space="preserve">/&lt;short-ticket-or-desc&gt; – </w:t>
+      </w:r>
+      <w:proofErr w:type="spellStart"/>
+      <w:r>
+        <w:t>из</w:t>
+      </w:r>
+      <w:proofErr w:type="spellEnd"/>
+      <w:r>
+        <w:t xml:space="preserve"> dev; </w:t>
+      </w:r>
+      <w:proofErr w:type="spellStart"/>
+      <w:r>
+        <w:t>одна</w:t>
+      </w:r>
+      <w:proofErr w:type="spellEnd"/>
+      <w:r>
+        <w:t xml:space="preserve"> </w:t>
+      </w:r>
+      <w:proofErr w:type="spellStart"/>
+      <w:r>
+        <w:t>фича</w:t>
+      </w:r>
+      <w:proofErr w:type="spellEnd"/>
+      <w:r>
+        <w:t xml:space="preserve"> = </w:t>
+      </w:r>
+      <w:proofErr w:type="spellStart"/>
+      <w:r>
+        <w:t>одна</w:t>
+      </w:r>
+      <w:proofErr w:type="spellEnd"/>
+      <w:r>
+        <w:t xml:space="preserve"> </w:t>
+      </w:r>
+      <w:proofErr w:type="spellStart"/>
+      <w:r>
+        <w:t>ветка</w:t>
+      </w:r>
+      <w:proofErr w:type="spellEnd"/>
+      <w:r>
+        <w:t xml:space="preserve">. </w:t>
+      </w:r>
+      <w:proofErr w:type="spellStart"/>
+      <w:r>
+        <w:t>Пример</w:t>
+      </w:r>
+      <w:proofErr w:type="spellEnd"/>
+      <w:r>
+        <w:t>: feature/SS-42-random-draw.</w:t>
       </w:r>
     </w:p>
     <w:p>
@@ -1564,7 +3985,59 @@
         <w:pStyle w:val="a0"/>
       </w:pPr>
       <w:r>
-        <w:t>• 🚑 hotfix/&lt;issue-id&gt; – из main для urgent‑фикс в production, затем мёрдж в dev.</w:t>
+        <w:t xml:space="preserve">• 🚑 </w:t>
+      </w:r>
+      <w:r>
+        <w:rPr>
+          <w:b/>
+          <w:bCs/>
+          <w:i/>
+          <w:iCs/>
+        </w:rPr>
+        <w:t>hotfix</w:t>
+      </w:r>
+      <w:r>
+        <w:t xml:space="preserve">/&lt;issue-id&gt; – </w:t>
+      </w:r>
+      <w:proofErr w:type="spellStart"/>
+      <w:r>
+        <w:t>из</w:t>
+      </w:r>
+      <w:proofErr w:type="spellEnd"/>
+      <w:r>
+        <w:t xml:space="preserve"> main </w:t>
+      </w:r>
+      <w:proofErr w:type="spellStart"/>
+      <w:r>
+        <w:t>для</w:t>
+      </w:r>
+      <w:proofErr w:type="spellEnd"/>
+      <w:r>
+        <w:t xml:space="preserve"> urgent‑</w:t>
+      </w:r>
+      <w:proofErr w:type="spellStart"/>
+      <w:r>
+        <w:t>фикс</w:t>
+      </w:r>
+      <w:proofErr w:type="spellEnd"/>
+      <w:r>
+        <w:t xml:space="preserve"> в production, </w:t>
+      </w:r>
+      <w:proofErr w:type="spellStart"/>
+      <w:r>
+        <w:t>затем</w:t>
+      </w:r>
+      <w:proofErr w:type="spellEnd"/>
+      <w:r>
+        <w:t xml:space="preserve"> </w:t>
+      </w:r>
+      <w:proofErr w:type="spellStart"/>
+      <w:r>
+        <w:t>мёрдж</w:t>
+      </w:r>
+      <w:proofErr w:type="spellEnd"/>
+      <w:r>
+        <w:t xml:space="preserve"> в dev.</w:t>
       </w:r>
     </w:p>
     <w:p>
@@ -1572,7 +4045,67 @@
         <w:pStyle w:val="a0"/>
       </w:pPr>
       <w:r>
-        <w:t>• 🏷 release/&lt;version&gt; – (опц.) фриз фич, только баг‑фиксы, подготовка changelog.</w:t>
+        <w:t xml:space="preserve">• 🏷 </w:t>
+      </w:r>
+      <w:r>
+        <w:rPr>
+          <w:b/>
+          <w:bCs/>
+          <w:i/>
+          <w:iCs/>
+        </w:rPr>
+        <w:t>release</w:t>
+      </w:r>
+      <w:r>
+        <w:t>/&lt;version&gt; – (</w:t>
+      </w:r>
+      <w:proofErr w:type="spellStart"/>
+      <w:r>
+        <w:t>опц</w:t>
+      </w:r>
+      <w:proofErr w:type="spellEnd"/>
+      <w:r>
+        <w:t xml:space="preserve">.) </w:t>
+      </w:r>
+      <w:proofErr w:type="spellStart"/>
+      <w:r>
+        <w:t>фриз</w:t>
+      </w:r>
+      <w:proofErr w:type="spellEnd"/>
+      <w:r>
+        <w:t xml:space="preserve"> </w:t>
+      </w:r>
+      <w:proofErr w:type="spellStart"/>
+      <w:r>
+        <w:t>фич</w:t>
+      </w:r>
+      <w:proofErr w:type="spellEnd"/>
+      <w:r>
+        <w:t xml:space="preserve">, </w:t>
+      </w:r>
+      <w:proofErr w:type="spellStart"/>
+      <w:r>
+        <w:t>только</w:t>
+      </w:r>
+      <w:proofErr w:type="spellEnd"/>
+      <w:r>
+        <w:t xml:space="preserve"> </w:t>
+      </w:r>
+      <w:proofErr w:type="spellStart"/>
+      <w:r>
+        <w:t>баг‑фиксы</w:t>
+      </w:r>
+      <w:proofErr w:type="spellEnd"/>
+      <w:r>
+        <w:t xml:space="preserve">, </w:t>
+      </w:r>
+      <w:proofErr w:type="spellStart"/>
+      <w:r>
+        <w:t>подготовка</w:t>
+      </w:r>
+      <w:proofErr w:type="spellEnd"/>
+      <w:r>
+        <w:t xml:space="preserve"> changelog.</w:t>
       </w:r>
     </w:p>
     <w:p>
@@ -1619,7 +4152,21 @@
           <w:lang w:val="ru-RU"/>
         </w:rPr>
         <w:br/>
-        <w:t>**Зачем такое деление?**</w:t>
+        <w:t xml:space="preserve">**Зачем такое </w:t>
+      </w:r>
+      <w:proofErr w:type="gramStart"/>
+      <w:r>
+        <w:rPr>
+          <w:lang w:val="ru-RU"/>
+        </w:rPr>
+        <w:t>деление?*</w:t>
+      </w:r>
+      <w:proofErr w:type="gramEnd"/>
+      <w:r>
+        <w:rPr>
+          <w:lang w:val="ru-RU"/>
+        </w:rPr>
+        <w:t>*</w:t>
       </w:r>
       <w:r>
         <w:rPr>
@@ -1660,7 +4207,28 @@
         <w:rPr>
           <w:lang w:val="ru-RU"/>
         </w:rPr>
-        <w:t xml:space="preserve"> собирает все фичи централизованно, уходят конфликты при прямом мёрдже множества </w:t>
+        <w:t xml:space="preserve"> собирает все фичи централизованно, уходят конфликты при прямом </w:t>
+      </w:r>
+      <w:proofErr w:type="spellStart"/>
+      <w:r>
+        <w:rPr>
+          <w:lang w:val="ru-RU"/>
+        </w:rPr>
+        <w:t>мёрдже</w:t>
+      </w:r>
+      <w:proofErr w:type="spellEnd"/>
+      <w:r>
+        <w:rPr>
+          <w:lang w:val="ru-RU"/>
+        </w:rPr>
+        <w:t xml:space="preserve"> </w:t>
+      </w:r>
+      <w:r>
+        <w:rPr>
+          <w:lang w:val="ru-RU"/>
+        </w:rPr>
+        <w:lastRenderedPageBreak/>
+        <w:t xml:space="preserve">множества </w:t>
       </w:r>
       <w:r>
         <w:t>feature</w:t>
@@ -1703,14 +4271,7 @@
         <w:rPr>
           <w:lang w:val="ru-RU"/>
         </w:rPr>
-        <w:t xml:space="preserve"> и позволяет параллельную работу разных </w:t>
-      </w:r>
-      <w:r>
-        <w:rPr>
-          <w:lang w:val="ru-RU"/>
-        </w:rPr>
-        <w:lastRenderedPageBreak/>
-        <w:t>разработчиков.</w:t>
+        <w:t xml:space="preserve"> и позволяет параллельную работу разных разработчиков.</w:t>
       </w:r>
       <w:r>
         <w:rPr>
@@ -1823,7 +4384,35 @@
         <w:rPr>
           <w:lang w:val="ru-RU"/>
         </w:rPr>
-        <w:t xml:space="preserve"> ≤ 50 симв., в повелит. наклонении (</w:t>
+        <w:t xml:space="preserve"> ≤ 50 </w:t>
+      </w:r>
+      <w:proofErr w:type="spellStart"/>
+      <w:r>
+        <w:rPr>
+          <w:lang w:val="ru-RU"/>
+        </w:rPr>
+        <w:t>симв</w:t>
+      </w:r>
+      <w:proofErr w:type="spellEnd"/>
+      <w:r>
+        <w:rPr>
+          <w:lang w:val="ru-RU"/>
+        </w:rPr>
+        <w:t xml:space="preserve">., </w:t>
+      </w:r>
+      <w:proofErr w:type="gramStart"/>
+      <w:r>
+        <w:rPr>
+          <w:lang w:val="ru-RU"/>
+        </w:rPr>
+        <w:t>в повелит</w:t>
+      </w:r>
+      <w:proofErr w:type="gramEnd"/>
+      <w:r>
+        <w:rPr>
+          <w:lang w:val="ru-RU"/>
+        </w:rPr>
+        <w:t>. наклонении (</w:t>
       </w:r>
       <w:r>
         <w:t>Add</w:t>
@@ -1851,6 +4440,787 @@
           <w:lang w:val="ru-RU"/>
         </w:rPr>
         <w:t xml:space="preserve"> …).</w:t>
+      </w:r>
+    </w:p>
+    <w:p>
+      <w:pPr>
+        <w:pStyle w:val="a0"/>
+        <w:rPr>
+          <w:lang w:val="ru-RU"/>
+        </w:rPr>
+      </w:pPr>
+      <w:r>
+        <w:rPr>
+          <w:lang w:val="ru-RU"/>
+        </w:rPr>
+        <w:t xml:space="preserve">• </w:t>
+      </w:r>
+      <w:r>
+        <w:rPr>
+          <w:highlight w:val="magenta"/>
+        </w:rPr>
+        <w:t>types</w:t>
+      </w:r>
+      <w:r>
+        <w:rPr>
+          <w:lang w:val="ru-RU"/>
+        </w:rPr>
+        <w:t xml:space="preserve">: </w:t>
+      </w:r>
+      <w:r>
+        <w:t>dev</w:t>
+      </w:r>
+      <w:r>
+        <w:rPr>
+          <w:lang w:val="ru-RU"/>
+        </w:rPr>
+        <w:t xml:space="preserve">, </w:t>
+      </w:r>
+      <w:r>
+        <w:t>feat</w:t>
+      </w:r>
+      <w:r>
+        <w:rPr>
+          <w:lang w:val="ru-RU"/>
+        </w:rPr>
+        <w:t xml:space="preserve">, </w:t>
+      </w:r>
+      <w:r>
+        <w:t>fix</w:t>
+      </w:r>
+      <w:r>
+        <w:rPr>
+          <w:lang w:val="ru-RU"/>
+        </w:rPr>
+        <w:t xml:space="preserve">, </w:t>
+      </w:r>
+      <w:r>
+        <w:t>docs</w:t>
+      </w:r>
+      <w:r>
+        <w:rPr>
+          <w:lang w:val="ru-RU"/>
+        </w:rPr>
+        <w:t xml:space="preserve">, </w:t>
+      </w:r>
+      <w:r>
+        <w:t>style</w:t>
+      </w:r>
+      <w:r>
+        <w:rPr>
+          <w:lang w:val="ru-RU"/>
+        </w:rPr>
+        <w:t xml:space="preserve">, </w:t>
+      </w:r>
+      <w:r>
+        <w:t>refactor</w:t>
+      </w:r>
+      <w:r>
+        <w:rPr>
+          <w:lang w:val="ru-RU"/>
+        </w:rPr>
+        <w:t xml:space="preserve">, </w:t>
+      </w:r>
+      <w:r>
+        <w:t>test</w:t>
+      </w:r>
+      <w:r>
+        <w:rPr>
+          <w:lang w:val="ru-RU"/>
+        </w:rPr>
+        <w:t xml:space="preserve">, </w:t>
+      </w:r>
+      <w:r>
+        <w:rPr>
+          <w:highlight w:val="magenta"/>
+        </w:rPr>
+        <w:t>chore</w:t>
+      </w:r>
+      <w:r>
+        <w:rPr>
+          <w:lang w:val="ru-RU"/>
+        </w:rPr>
+        <w:t xml:space="preserve">, </w:t>
+      </w:r>
+      <w:r>
+        <w:t>build</w:t>
+      </w:r>
+      <w:r>
+        <w:rPr>
+          <w:lang w:val="ru-RU"/>
+        </w:rPr>
+        <w:t xml:space="preserve">, </w:t>
+      </w:r>
+      <w:r>
+        <w:t>ci</w:t>
+      </w:r>
+      <w:r>
+        <w:rPr>
+          <w:lang w:val="ru-RU"/>
+        </w:rPr>
+        <w:t xml:space="preserve">, </w:t>
+      </w:r>
+      <w:r>
+        <w:t>perf</w:t>
+      </w:r>
+      <w:r>
+        <w:rPr>
+          <w:lang w:val="ru-RU"/>
+        </w:rPr>
+        <w:t xml:space="preserve">, </w:t>
+      </w:r>
+      <w:r>
+        <w:t>revert</w:t>
+      </w:r>
+      <w:r>
+        <w:rPr>
+          <w:lang w:val="ru-RU"/>
+        </w:rPr>
+        <w:t xml:space="preserve">, </w:t>
+      </w:r>
+      <w:r>
+        <w:t>env</w:t>
+      </w:r>
+      <w:r>
+        <w:rPr>
+          <w:lang w:val="ru-RU"/>
+        </w:rPr>
+        <w:t xml:space="preserve"> (</w:t>
+      </w:r>
+      <w:r>
+        <w:rPr>
+          <w:lang w:val="ru-RU"/>
+        </w:rPr>
+        <w:t>именно</w:t>
+      </w:r>
+      <w:r>
+        <w:rPr>
+          <w:lang w:val="ru-RU"/>
+        </w:rPr>
+        <w:t xml:space="preserve"> </w:t>
+      </w:r>
+      <w:r>
+        <w:rPr>
+          <w:lang w:val="ru-RU"/>
+        </w:rPr>
+        <w:t>среда</w:t>
+      </w:r>
+      <w:r>
+        <w:rPr>
+          <w:lang w:val="ru-RU"/>
+        </w:rPr>
+        <w:t xml:space="preserve"> </w:t>
+      </w:r>
+      <w:r>
+        <w:rPr>
+          <w:lang w:val="ru-RU"/>
+        </w:rPr>
+        <w:t>разработчика</w:t>
+      </w:r>
+      <w:r>
+        <w:rPr>
+          <w:lang w:val="ru-RU"/>
+        </w:rPr>
+        <w:t xml:space="preserve"> </w:t>
+      </w:r>
+      <w:r>
+        <w:rPr>
+          <w:lang w:val="ru-RU"/>
+        </w:rPr>
+        <w:t>или</w:t>
+      </w:r>
+      <w:r>
+        <w:rPr>
+          <w:lang w:val="ru-RU"/>
+        </w:rPr>
+        <w:t xml:space="preserve"> </w:t>
+      </w:r>
+      <w:r>
+        <w:rPr>
+          <w:lang w:val="ru-RU"/>
+        </w:rPr>
+        <w:t>разработки</w:t>
+      </w:r>
+      <w:r>
+        <w:rPr>
+          <w:lang w:val="ru-RU"/>
+        </w:rPr>
+        <w:t>)</w:t>
+      </w:r>
+      <w:r>
+        <w:rPr>
+          <w:lang w:val="ru-RU"/>
+        </w:rPr>
+        <w:t>.</w:t>
+      </w:r>
+    </w:p>
+    <w:p>
+      <w:pPr>
+        <w:pStyle w:val="a0"/>
+        <w:rPr>
+          <w:lang w:val="ru-RU"/>
+        </w:rPr>
+      </w:pPr>
+      <w:r>
+        <w:rPr>
+          <w:lang w:val="ru-RU"/>
+        </w:rPr>
+        <w:t xml:space="preserve">• </w:t>
+      </w:r>
+      <w:r>
+        <w:t>scope </w:t>
+      </w:r>
+      <w:r>
+        <w:rPr>
+          <w:lang w:val="ru-RU"/>
+        </w:rPr>
+        <w:t xml:space="preserve">— </w:t>
+      </w:r>
+      <w:r>
+        <w:rPr>
+          <w:lang w:val="ru-RU"/>
+        </w:rPr>
+        <w:t>модуль</w:t>
+      </w:r>
+      <w:r>
+        <w:rPr>
+          <w:lang w:val="ru-RU"/>
+        </w:rPr>
+        <w:t>/</w:t>
+      </w:r>
+      <w:r>
+        <w:rPr>
+          <w:lang w:val="ru-RU"/>
+        </w:rPr>
+        <w:t>директория</w:t>
+      </w:r>
+      <w:r>
+        <w:rPr>
+          <w:lang w:val="ru-RU"/>
+        </w:rPr>
+        <w:t>:</w:t>
+      </w:r>
+      <w:r>
+        <w:rPr>
+          <w:lang w:val="ru-RU"/>
+        </w:rPr>
+        <w:t xml:space="preserve"> (</w:t>
+      </w:r>
+      <w:r>
+        <w:t>r</w:t>
+      </w:r>
+      <w:r>
+        <w:rPr>
+          <w:lang w:val="ru-RU"/>
+        </w:rPr>
+        <w:t xml:space="preserve"> //</w:t>
+      </w:r>
+      <w:r>
+        <w:t>react</w:t>
+      </w:r>
+      <w:r>
+        <w:rPr>
+          <w:lang w:val="ru-RU"/>
+        </w:rPr>
+        <w:t xml:space="preserve"> …), (</w:t>
+      </w:r>
+      <w:r>
+        <w:t>j</w:t>
+      </w:r>
+      <w:r>
+        <w:rPr>
+          <w:lang w:val="ru-RU"/>
+        </w:rPr>
+        <w:t xml:space="preserve"> //</w:t>
+      </w:r>
+      <w:r>
+        <w:t>java</w:t>
+      </w:r>
+      <w:r>
+        <w:rPr>
+          <w:lang w:val="ru-RU"/>
+        </w:rPr>
+        <w:t xml:space="preserve"> …),</w:t>
+      </w:r>
+      <w:r>
+        <w:rPr>
+          <w:lang w:val="ru-RU"/>
+        </w:rPr>
+        <w:t xml:space="preserve"> (</w:t>
+      </w:r>
+      <w:r>
+        <w:rPr>
+          <w:lang w:val="ru-RU"/>
+        </w:rPr>
+        <w:t xml:space="preserve">… </w:t>
+      </w:r>
+      <w:r>
+        <w:t>event</w:t>
+      </w:r>
+      <w:r>
+        <w:rPr>
+          <w:lang w:val="ru-RU"/>
+        </w:rPr>
+        <w:t>), (</w:t>
+      </w:r>
+      <w:r>
+        <w:rPr>
+          <w:lang w:val="ru-RU"/>
+        </w:rPr>
+        <w:t xml:space="preserve">… </w:t>
+      </w:r>
+      <w:r>
+        <w:t>participant</w:t>
+      </w:r>
+      <w:r>
+        <w:rPr>
+          <w:lang w:val="ru-RU"/>
+        </w:rPr>
+        <w:t>), (</w:t>
+      </w:r>
+      <w:r>
+        <w:t>d</w:t>
+      </w:r>
+      <w:r>
+        <w:rPr>
+          <w:lang w:val="ru-RU"/>
+        </w:rPr>
+        <w:t xml:space="preserve"> //</w:t>
+      </w:r>
+      <w:r>
+        <w:t>docker</w:t>
+      </w:r>
+      <w:r>
+        <w:rPr>
+          <w:lang w:val="ru-RU"/>
+        </w:rPr>
+        <w:t>)</w:t>
+      </w:r>
+      <w:r>
+        <w:rPr>
+          <w:lang w:val="ru-RU"/>
+        </w:rPr>
+        <w:t xml:space="preserve">, </w:t>
+      </w:r>
+      <w:r>
+        <w:rPr>
+          <w:lang w:val="ru-RU"/>
+        </w:rPr>
+        <w:t>(</w:t>
+      </w:r>
+      <w:r>
+        <w:t>k</w:t>
+      </w:r>
+      <w:r>
+        <w:rPr>
+          <w:lang w:val="ru-RU"/>
+        </w:rPr>
+        <w:t xml:space="preserve"> //</w:t>
+      </w:r>
+      <w:r>
+        <w:t>k</w:t>
+      </w:r>
+      <w:r>
+        <w:rPr>
+          <w:lang w:val="ru-RU"/>
+        </w:rPr>
+        <w:t>8</w:t>
+      </w:r>
+      <w:r>
+        <w:t>s</w:t>
+      </w:r>
+      <w:r>
+        <w:rPr>
+          <w:lang w:val="ru-RU"/>
+        </w:rPr>
+        <w:t xml:space="preserve">), </w:t>
+      </w:r>
+      <w:r>
+        <w:rPr>
+          <w:lang w:val="ru-RU"/>
+        </w:rPr>
+        <w:t>(</w:t>
+      </w:r>
+      <w:proofErr w:type="spellStart"/>
+      <w:r>
+        <w:t>db</w:t>
+      </w:r>
+      <w:proofErr w:type="spellEnd"/>
+      <w:r>
+        <w:rPr>
+          <w:lang w:val="ru-RU"/>
+        </w:rPr>
+        <w:t>)</w:t>
+      </w:r>
+      <w:r>
+        <w:rPr>
+          <w:lang w:val="ru-RU"/>
+        </w:rPr>
+        <w:t xml:space="preserve">, </w:t>
+      </w:r>
+      <w:r>
+        <w:rPr>
+          <w:lang w:val="ru-RU"/>
+        </w:rPr>
+        <w:t>(</w:t>
+      </w:r>
+      <w:r>
+        <w:t>ci</w:t>
+      </w:r>
+      <w:r>
+        <w:rPr>
+          <w:lang w:val="ru-RU"/>
+        </w:rPr>
+        <w:t>)</w:t>
+      </w:r>
+      <w:r>
+        <w:rPr>
+          <w:lang w:val="ru-RU"/>
+        </w:rPr>
+        <w:t>, (</w:t>
+      </w:r>
+      <w:r>
+        <w:t>se</w:t>
+      </w:r>
+      <w:r>
+        <w:rPr>
+          <w:lang w:val="ru-RU"/>
+        </w:rPr>
+        <w:t xml:space="preserve"> //</w:t>
+      </w:r>
+      <w:r>
+        <w:t>software</w:t>
+      </w:r>
+      <w:r>
+        <w:rPr>
+          <w:lang w:val="ru-RU"/>
+        </w:rPr>
+        <w:t xml:space="preserve"> </w:t>
+      </w:r>
+      <w:r>
+        <w:t>engineering</w:t>
+      </w:r>
+      <w:r>
+        <w:rPr>
+          <w:lang w:val="ru-RU"/>
+        </w:rPr>
+        <w:t xml:space="preserve"> именно как графики схемы всякие и </w:t>
+      </w:r>
+      <w:proofErr w:type="spellStart"/>
+      <w:r>
+        <w:rPr>
+          <w:lang w:val="ru-RU"/>
+        </w:rPr>
+        <w:t>тд</w:t>
+      </w:r>
+      <w:proofErr w:type="spellEnd"/>
+      <w:r>
+        <w:rPr>
+          <w:lang w:val="ru-RU"/>
+        </w:rPr>
+        <w:t>)</w:t>
+      </w:r>
+      <w:r>
+        <w:rPr>
+          <w:lang w:val="ru-RU"/>
+        </w:rPr>
+        <w:t>, (</w:t>
+      </w:r>
+      <w:r>
+        <w:t>env</w:t>
+      </w:r>
+      <w:r>
+        <w:rPr>
+          <w:lang w:val="ru-RU"/>
+        </w:rPr>
+        <w:t xml:space="preserve"> </w:t>
+      </w:r>
+      <w:r>
+        <w:rPr>
+          <w:lang w:val="ru-RU"/>
+        </w:rPr>
+        <w:t>ну</w:t>
+      </w:r>
+      <w:r>
+        <w:rPr>
+          <w:lang w:val="ru-RU"/>
+        </w:rPr>
+        <w:t xml:space="preserve"> </w:t>
+      </w:r>
+      <w:r>
+        <w:rPr>
+          <w:lang w:val="ru-RU"/>
+        </w:rPr>
+        <w:t>или</w:t>
+      </w:r>
+      <w:r>
+        <w:rPr>
+          <w:lang w:val="ru-RU"/>
+        </w:rPr>
+        <w:t xml:space="preserve"> </w:t>
+      </w:r>
+      <w:r>
+        <w:rPr>
+          <w:lang w:val="ru-RU"/>
+        </w:rPr>
+        <w:t>как</w:t>
+      </w:r>
+      <w:r>
+        <w:rPr>
+          <w:lang w:val="ru-RU"/>
+        </w:rPr>
+        <w:t xml:space="preserve"> </w:t>
+      </w:r>
+      <w:r>
+        <w:rPr>
+          <w:lang w:val="ru-RU"/>
+        </w:rPr>
+        <w:t>то</w:t>
+      </w:r>
+      <w:r>
+        <w:rPr>
+          <w:lang w:val="ru-RU"/>
+        </w:rPr>
+        <w:t xml:space="preserve"> </w:t>
+      </w:r>
+      <w:r>
+        <w:rPr>
+          <w:lang w:val="ru-RU"/>
+        </w:rPr>
+        <w:t>по</w:t>
+      </w:r>
+      <w:r>
+        <w:rPr>
+          <w:lang w:val="ru-RU"/>
+        </w:rPr>
+        <w:t xml:space="preserve"> </w:t>
+      </w:r>
+      <w:r>
+        <w:rPr>
+          <w:lang w:val="ru-RU"/>
+        </w:rPr>
+        <w:t>другому</w:t>
+      </w:r>
+      <w:r>
+        <w:rPr>
+          <w:lang w:val="ru-RU"/>
+        </w:rPr>
+        <w:t xml:space="preserve">. </w:t>
+      </w:r>
+      <w:r>
+        <w:rPr>
+          <w:lang w:val="ru-RU"/>
+        </w:rPr>
+        <w:t>это</w:t>
+      </w:r>
+      <w:r>
+        <w:rPr>
+          <w:lang w:val="ru-RU"/>
+        </w:rPr>
+        <w:t xml:space="preserve"> </w:t>
+      </w:r>
+      <w:r>
+        <w:rPr>
+          <w:lang w:val="ru-RU"/>
+        </w:rPr>
+        <w:t>будут</w:t>
+      </w:r>
+      <w:r>
+        <w:rPr>
+          <w:lang w:val="ru-RU"/>
+        </w:rPr>
+        <w:t xml:space="preserve"> </w:t>
+      </w:r>
+      <w:r>
+        <w:rPr>
+          <w:lang w:val="ru-RU"/>
+        </w:rPr>
+        <w:t>изменения</w:t>
+      </w:r>
+      <w:r>
+        <w:rPr>
+          <w:lang w:val="ru-RU"/>
+        </w:rPr>
+        <w:t xml:space="preserve"> </w:t>
+      </w:r>
+      <w:r>
+        <w:rPr>
+          <w:lang w:val="ru-RU"/>
+        </w:rPr>
+        <w:t>связанные</w:t>
+      </w:r>
+      <w:r>
+        <w:rPr>
+          <w:lang w:val="ru-RU"/>
+        </w:rPr>
+        <w:t xml:space="preserve"> </w:t>
+      </w:r>
+      <w:r>
+        <w:rPr>
+          <w:lang w:val="ru-RU"/>
+        </w:rPr>
+        <w:t>напрямую</w:t>
+      </w:r>
+      <w:r>
+        <w:rPr>
+          <w:lang w:val="ru-RU"/>
+        </w:rPr>
+        <w:t xml:space="preserve"> </w:t>
+      </w:r>
+      <w:r>
+        <w:rPr>
+          <w:lang w:val="ru-RU"/>
+        </w:rPr>
+        <w:t>с</w:t>
+      </w:r>
+      <w:r>
+        <w:rPr>
+          <w:lang w:val="ru-RU"/>
+        </w:rPr>
+        <w:t xml:space="preserve"> </w:t>
+      </w:r>
+      <w:r>
+        <w:rPr>
+          <w:lang w:val="ru-RU"/>
+        </w:rPr>
+        <w:t>процессом</w:t>
+      </w:r>
+      <w:r>
+        <w:rPr>
+          <w:lang w:val="ru-RU"/>
+        </w:rPr>
+        <w:t xml:space="preserve"> </w:t>
+      </w:r>
+      <w:proofErr w:type="spellStart"/>
+      <w:r>
+        <w:rPr>
+          <w:lang w:val="ru-RU"/>
+        </w:rPr>
+        <w:t>разрабтки</w:t>
+      </w:r>
+      <w:proofErr w:type="spellEnd"/>
+      <w:r>
+        <w:rPr>
+          <w:lang w:val="ru-RU"/>
+        </w:rPr>
+        <w:t xml:space="preserve">, </w:t>
+      </w:r>
+      <w:r>
+        <w:rPr>
+          <w:lang w:val="ru-RU"/>
+        </w:rPr>
+        <w:t>например</w:t>
+      </w:r>
+      <w:r>
+        <w:rPr>
+          <w:lang w:val="ru-RU"/>
+        </w:rPr>
+        <w:t xml:space="preserve"> </w:t>
+      </w:r>
+      <w:r>
+        <w:rPr>
+          <w:lang w:val="ru-RU"/>
+        </w:rPr>
+        <w:t>добавление</w:t>
+      </w:r>
+      <w:r>
+        <w:rPr>
+          <w:lang w:val="ru-RU"/>
+        </w:rPr>
+        <w:t xml:space="preserve"> </w:t>
+      </w:r>
+      <w:proofErr w:type="spellStart"/>
+      <w:r>
+        <w:rPr>
+          <w:lang w:val="ru-RU"/>
+        </w:rPr>
+        <w:t>гитигнор</w:t>
+      </w:r>
+      <w:proofErr w:type="spellEnd"/>
+      <w:r>
+        <w:rPr>
+          <w:lang w:val="ru-RU"/>
+        </w:rPr>
+        <w:t>)</w:t>
+      </w:r>
+      <w:r>
+        <w:rPr>
+          <w:lang w:val="ru-RU"/>
+        </w:rPr>
+        <w:t xml:space="preserve">, </w:t>
+      </w:r>
+      <w:r>
+        <w:rPr>
+          <w:lang w:val="ru-RU"/>
+        </w:rPr>
+        <w:t>(*</w:t>
+      </w:r>
+      <w:r>
+        <w:rPr>
+          <w:lang w:val="ru-RU"/>
+        </w:rPr>
+        <w:t>)</w:t>
+      </w:r>
+      <w:r>
+        <w:rPr>
+          <w:lang w:val="ru-RU"/>
+        </w:rPr>
+        <w:t>.</w:t>
+      </w:r>
+    </w:p>
+    <w:p>
+      <w:pPr>
+        <w:pStyle w:val="a0"/>
+        <w:rPr>
+          <w:lang w:val="ru-RU"/>
+        </w:rPr>
+      </w:pPr>
+      <w:r>
+        <w:rPr>
+          <w:lang w:val="ru-RU"/>
+        </w:rPr>
+        <w:t xml:space="preserve">• </w:t>
+      </w:r>
+      <w:r>
+        <w:t>Body</w:t>
+      </w:r>
+      <w:r>
+        <w:rPr>
+          <w:lang w:val="ru-RU"/>
+        </w:rPr>
+        <w:t xml:space="preserve"> (</w:t>
+      </w:r>
+      <w:proofErr w:type="spellStart"/>
+      <w:r>
+        <w:rPr>
+          <w:lang w:val="ru-RU"/>
+        </w:rPr>
+        <w:t>необ</w:t>
+      </w:r>
+      <w:proofErr w:type="spellEnd"/>
+      <w:r>
+        <w:rPr>
+          <w:lang w:val="ru-RU"/>
+        </w:rPr>
+        <w:t>.)</w:t>
+      </w:r>
+      <w:r>
+        <w:t> </w:t>
+      </w:r>
+      <w:r>
+        <w:rPr>
+          <w:lang w:val="ru-RU"/>
+        </w:rPr>
+        <w:t xml:space="preserve">— что и почему, ссылки на </w:t>
+      </w:r>
+      <w:r>
+        <w:t>issue</w:t>
+      </w:r>
+      <w:r>
+        <w:rPr>
+          <w:lang w:val="ru-RU"/>
+        </w:rPr>
+        <w:t xml:space="preserve"> (#42).</w:t>
       </w:r>
     </w:p>
     <w:p>
@@ -1858,25 +5228,23 @@
         <w:pStyle w:val="a0"/>
       </w:pPr>
       <w:r>
-        <w:t xml:space="preserve">• </w:t>
-      </w:r>
-      <w:r>
-        <w:rPr>
-          <w:highlight w:val="magenta"/>
-        </w:rPr>
-        <w:t>types</w:t>
-      </w:r>
-      <w:r>
-        <w:t xml:space="preserve">: feat, fix, docs, style, refactor, test, </w:t>
-      </w:r>
-      <w:r>
-        <w:rPr>
-          <w:highlight w:val="magenta"/>
-        </w:rPr>
-        <w:t>chore</w:t>
-      </w:r>
-      <w:r>
-        <w:t>, build, ci, perf, revert.</w:t>
+        <w:t xml:space="preserve">• Footer </w:t>
+      </w:r>
+      <w:proofErr w:type="spellStart"/>
+      <w:r>
+        <w:t>для</w:t>
+      </w:r>
+      <w:proofErr w:type="spellEnd"/>
+      <w:r>
+        <w:t xml:space="preserve"> BREAKING CHANGE </w:t>
+      </w:r>
+      <w:proofErr w:type="spellStart"/>
+      <w:r>
+        <w:t>или</w:t>
+      </w:r>
+      <w:proofErr w:type="spellEnd"/>
+      <w:r>
+        <w:t xml:space="preserve"> Co‑Authored‑By.</w:t>
       </w:r>
     </w:p>
     <w:p>
@@ -1884,65 +5252,24 @@
         <w:pStyle w:val="a0"/>
       </w:pPr>
       <w:r>
-        <w:t>• scope — модуль/директория: (event), (participant), (ci), (*).</w:t>
-      </w:r>
-    </w:p>
-    <w:p>
-      <w:pPr>
-        <w:pStyle w:val="a0"/>
-        <w:rPr>
-          <w:lang w:val="ru-RU"/>
-        </w:rPr>
-      </w:pPr>
-      <w:r>
-        <w:rPr>
-          <w:lang w:val="ru-RU"/>
-        </w:rPr>
         <w:t xml:space="preserve">• </w:t>
       </w:r>
-      <w:r>
-        <w:t>Body</w:t>
-      </w:r>
-      <w:r>
-        <w:rPr>
-          <w:lang w:val="ru-RU"/>
-        </w:rPr>
-        <w:t xml:space="preserve"> (необ.)</w:t>
-      </w:r>
-      <w:r>
-        <w:t> </w:t>
-      </w:r>
-      <w:r>
-        <w:rPr>
-          <w:lang w:val="ru-RU"/>
-        </w:rPr>
-        <w:t xml:space="preserve">— что и почему, ссылки на </w:t>
-      </w:r>
-      <w:r>
-        <w:t>issue</w:t>
-      </w:r>
-      <w:r>
-        <w:rPr>
-          <w:lang w:val="ru-RU"/>
-        </w:rPr>
-        <w:t xml:space="preserve"> (#42).</w:t>
-      </w:r>
-    </w:p>
-    <w:p>
-      <w:pPr>
-        <w:pStyle w:val="a0"/>
-      </w:pPr>
-      <w:r>
-        <w:t>• Footer для BREAKING CHANGE или Co‑Authored‑By.</w:t>
-      </w:r>
-    </w:p>
-    <w:p>
-      <w:pPr>
-        <w:pStyle w:val="a0"/>
-      </w:pPr>
-      <w:r>
-        <w:t>• Пример:  feat(</w:t>
-      </w:r>
+      <w:proofErr w:type="spellStart"/>
+      <w:r>
+        <w:t>Пример</w:t>
+      </w:r>
+      <w:proofErr w:type="spellEnd"/>
+      <w:r>
+        <w:t xml:space="preserve">:  </w:t>
+      </w:r>
+      <w:proofErr w:type="gramStart"/>
+      <w:r>
+        <w:t>feat</w:t>
+      </w:r>
+      <w:r>
+        <w:t>(</w:t>
+      </w:r>
+      <w:proofErr w:type="gramEnd"/>
       <w:r>
         <w:t xml:space="preserve">r </w:t>
       </w:r>
@@ -1951,12 +5278,31 @@
       </w:r>
       <w:r>
         <w:br/>
-        <w:t xml:space="preserve">         fix(ci): correct Dockerfile path #108</w:t>
+        <w:t xml:space="preserve">         fix(</w:t>
+      </w:r>
+      <w:r>
+        <w:t>d</w:t>
+      </w:r>
+      <w:r>
+        <w:t xml:space="preserve">): correct </w:t>
+      </w:r>
+      <w:proofErr w:type="spellStart"/>
+      <w:r>
+        <w:t>Dockerfile</w:t>
+      </w:r>
+      <w:proofErr w:type="spellEnd"/>
+      <w:r>
+        <w:t xml:space="preserve"> path #108</w:t>
       </w:r>
       <w:r>
         <w:br/>
-        <w:t xml:space="preserve">         docs(</w:t>
-      </w:r>
+        <w:t xml:space="preserve">         </w:t>
+      </w:r>
+      <w:proofErr w:type="gramStart"/>
+      <w:r>
+        <w:t>docs(</w:t>
+      </w:r>
+      <w:proofErr w:type="gramEnd"/>
       <w:r>
         <w:t xml:space="preserve">j </w:t>
       </w:r>
@@ -2200,7 +5546,7 @@
   <w:abstractNum w:abstractNumId="8" w15:restartNumberingAfterBreak="0">
     <w:nsid w:val="FFFFFF89"/>
     <w:multiLevelType w:val="singleLevel"/>
-    <w:tmpl w:val="C180CB20"/>
+    <w:tmpl w:val="45E0F60C"/>
     <w:lvl w:ilvl="0">
       <w:start w:val="1"/>
       <w:numFmt w:val="bullet"/>
@@ -2967,7 +6313,6 @@
   <w:style w:type="character" w:default="1" w:styleId="a2">
     <w:name w:val="Default Paragraph Font"/>
     <w:uiPriority w:val="1"/>
-    <w:semiHidden/>
     <w:unhideWhenUsed/>
   </w:style>
   <w:style w:type="table" w:default="1" w:styleId="a3">
@@ -13744,6 +17089,29 @@
       </w:tcPr>
     </w:tblStylePr>
   </w:style>
+  <w:style w:type="character" w:styleId="aff8">
+    <w:name w:val="Hyperlink"/>
+    <w:basedOn w:val="a2"/>
+    <w:uiPriority w:val="99"/>
+    <w:unhideWhenUsed/>
+    <w:rsid w:val="008D69E9"/>
+    <w:rPr>
+      <w:color w:val="0000FF" w:themeColor="hyperlink"/>
+      <w:u w:val="single"/>
+    </w:rPr>
+  </w:style>
+  <w:style w:type="character" w:styleId="aff9">
+    <w:name w:val="Unresolved Mention"/>
+    <w:basedOn w:val="a2"/>
+    <w:uiPriority w:val="99"/>
+    <w:semiHidden/>
+    <w:unhideWhenUsed/>
+    <w:rsid w:val="008D69E9"/>
+    <w:rPr>
+      <w:color w:val="605E5C"/>
+      <w:shd w:val="clear" w:color="auto" w:fill="E1DFDD"/>
+    </w:rPr>
+  </w:style>
 </w:styles>
 </file>
 

</xml_diff>